<commit_message>
Add noi duung bao cao
</commit_message>
<xml_diff>
--- a/Material(translate)/Base belief function- an efficient method of conflict management(translate).docx
+++ b/Material(translate)/Base belief function- an efficient method of conflict management(translate).docx
@@ -1552,7 +1552,6 @@
           <w:szCs w:val="26"/>
         </w:rPr>
       </w:pPr>
-      <w:bookmarkStart w:id="0" w:name="_GoBack"/>
       <w:r>
         <w:rPr>
           <w:rFonts w:ascii="Times New Roman" w:hAnsi="Times New Roman" w:cs="Times New Roman"/>
@@ -1596,7 +1595,6 @@
           </wp:inline>
         </w:drawing>
       </w:r>
-      <w:bookmarkEnd w:id="0"/>
     </w:p>
     <w:p>
       <w:pPr>
@@ -2958,20 +2956,318 @@
         </w:rPr>
         <w:t xml:space="preserve"> </w:t>
       </w:r>
-      <w:r>
+    </w:p>
+    <w:p>
+      <w:pPr>
+        <w:pStyle w:val="ListParagraph"/>
+        <w:ind w:left="1440"/>
         <w:rPr>
           <w:rFonts w:ascii="Times New Roman" w:hAnsi="Times New Roman" w:cs="Times New Roman"/>
           <w:noProof/>
+          <w:sz w:val="26"/>
+          <w:szCs w:val="26"/>
+        </w:rPr>
+      </w:pPr>
+    </w:p>
+    <w:p>
+      <w:pPr>
+        <w:pStyle w:val="ListParagraph"/>
+        <w:ind w:left="2160" w:firstLine="720"/>
+        <w:rPr>
+          <w:rFonts w:ascii="Times New Roman" w:hAnsi="Times New Roman" w:cs="Times New Roman"/>
+          <w:sz w:val="26"/>
+          <w:szCs w:val="26"/>
+        </w:rPr>
+      </w:pPr>
+      <w:r>
+        <w:rPr>
+          <w:rFonts w:ascii="Times New Roman" w:hAnsi="Times New Roman" w:cs="Times New Roman"/>
+          <w:noProof/>
+          <w:sz w:val="26"/>
+          <w:szCs w:val="26"/>
+        </w:rPr>
+        <w:t>m</w:t>
+      </w:r>
+      <w:r>
+        <w:rPr>
+          <w:rFonts w:ascii="Times New Roman" w:hAnsi="Times New Roman" w:cs="Times New Roman"/>
+          <w:noProof/>
+          <w:sz w:val="26"/>
+          <w:szCs w:val="26"/>
+          <w:vertAlign w:val="subscript"/>
+        </w:rPr>
+        <w:t>b</w:t>
+      </w:r>
+      <w:r>
+        <w:rPr>
+          <w:rFonts w:ascii="Times New Roman" w:hAnsi="Times New Roman" w:cs="Times New Roman"/>
+          <w:noProof/>
+          <w:sz w:val="26"/>
+          <w:szCs w:val="26"/>
+        </w:rPr>
+        <w:t>(A</w:t>
+      </w:r>
+      <w:r>
+        <w:rPr>
+          <w:rFonts w:ascii="Times New Roman" w:hAnsi="Times New Roman" w:cs="Times New Roman"/>
+          <w:noProof/>
+          <w:sz w:val="26"/>
+          <w:szCs w:val="26"/>
+          <w:vertAlign w:val="subscript"/>
+        </w:rPr>
+        <w:t>i</w:t>
+      </w:r>
+      <w:r>
+        <w:rPr>
+          <w:rFonts w:ascii="Times New Roman" w:hAnsi="Times New Roman" w:cs="Times New Roman"/>
+          <w:noProof/>
+          <w:sz w:val="26"/>
+          <w:szCs w:val="26"/>
+        </w:rPr>
+        <w:t xml:space="preserve">) = </w:t>
+      </w:r>
+      <m:oMath>
+        <m:f>
+          <m:fPr>
+            <m:ctrlPr>
+              <w:rPr>
+                <w:rFonts w:ascii="Cambria Math" w:hAnsi="Cambria Math" w:cs="Times New Roman"/>
+                <w:i/>
+                <w:noProof/>
+                <w:sz w:val="26"/>
+                <w:szCs w:val="26"/>
+              </w:rPr>
+            </m:ctrlPr>
+          </m:fPr>
+          <m:num>
+            <m:r>
+              <w:rPr>
+                <w:rFonts w:ascii="Cambria Math" w:hAnsi="Cambria Math" w:cs="Times New Roman"/>
+                <w:noProof/>
+                <w:sz w:val="26"/>
+                <w:szCs w:val="26"/>
+              </w:rPr>
+              <m:t>1</m:t>
+            </m:r>
+          </m:num>
+          <m:den>
+            <m:sSup>
+              <m:sSupPr>
+                <m:ctrlPr>
+                  <w:rPr>
+                    <w:rFonts w:ascii="Cambria Math" w:hAnsi="Cambria Math" w:cs="Times New Roman"/>
+                    <w:i/>
+                    <w:noProof/>
+                    <w:sz w:val="26"/>
+                    <w:szCs w:val="26"/>
+                  </w:rPr>
+                </m:ctrlPr>
+              </m:sSupPr>
+              <m:e>
+                <m:r>
+                  <w:rPr>
+                    <w:rFonts w:ascii="Cambria Math" w:hAnsi="Cambria Math" w:cs="Times New Roman"/>
+                    <w:noProof/>
+                    <w:sz w:val="26"/>
+                    <w:szCs w:val="26"/>
+                  </w:rPr>
+                  <m:t>2</m:t>
+                </m:r>
+              </m:e>
+              <m:sup>
+                <m:r>
+                  <w:rPr>
+                    <w:rFonts w:ascii="Cambria Math" w:hAnsi="Cambria Math" w:cs="Times New Roman"/>
+                    <w:noProof/>
+                    <w:sz w:val="26"/>
+                    <w:szCs w:val="26"/>
+                  </w:rPr>
+                  <m:t>N</m:t>
+                </m:r>
+              </m:sup>
+            </m:sSup>
+            <m:r>
+              <w:rPr>
+                <w:rFonts w:ascii="Cambria Math" w:hAnsi="Cambria Math" w:cs="Times New Roman"/>
+                <w:noProof/>
+                <w:sz w:val="26"/>
+                <w:szCs w:val="26"/>
+              </w:rPr>
+              <m:t>-1</m:t>
+            </m:r>
+          </m:den>
+        </m:f>
+      </m:oMath>
+      <w:r>
+        <w:rPr>
+          <w:rFonts w:ascii="Times New Roman" w:hAnsi="Times New Roman" w:cs="Times New Roman"/>
+          <w:color w:val="000000"/>
+          <w:sz w:val="26"/>
+          <w:szCs w:val="26"/>
+          <w:shd w:val="clear" w:color="auto" w:fill="FDFDFD"/>
+        </w:rPr>
+        <w:t xml:space="preserve"> </w:t>
+      </w:r>
+      <w:r>
+        <w:rPr>
+          <w:rFonts w:ascii="Times New Roman" w:hAnsi="Times New Roman" w:cs="Times New Roman"/>
+          <w:color w:val="000000"/>
+          <w:sz w:val="26"/>
+          <w:szCs w:val="26"/>
+          <w:shd w:val="clear" w:color="auto" w:fill="FDFDFD"/>
+        </w:rPr>
+        <w:t xml:space="preserve"> </w:t>
+      </w:r>
+      <w:r>
+        <w:rPr>
+          <w:rFonts w:ascii="Times New Roman" w:hAnsi="Times New Roman" w:cs="Times New Roman"/>
+          <w:color w:val="000000"/>
+          <w:sz w:val="26"/>
+          <w:szCs w:val="26"/>
+          <w:shd w:val="clear" w:color="auto" w:fill="FDFDFD"/>
+        </w:rPr>
+        <w:tab/>
+      </w:r>
+      <w:r>
+        <w:rPr>
+          <w:rFonts w:ascii="Times New Roman" w:hAnsi="Times New Roman" w:cs="Times New Roman"/>
+          <w:color w:val="000000"/>
+          <w:sz w:val="26"/>
+          <w:szCs w:val="26"/>
+          <w:shd w:val="clear" w:color="auto" w:fill="FDFDFD"/>
+        </w:rPr>
+        <w:tab/>
+      </w:r>
+      <w:r>
+        <w:rPr>
+          <w:rFonts w:ascii="Times New Roman" w:hAnsi="Times New Roman" w:cs="Times New Roman"/>
+          <w:color w:val="000000"/>
+          <w:sz w:val="26"/>
+          <w:szCs w:val="26"/>
+          <w:shd w:val="clear" w:color="auto" w:fill="FDFDFD"/>
+        </w:rPr>
+        <w:tab/>
+      </w:r>
+      <w:r>
+        <w:rPr>
+          <w:rFonts w:ascii="Times New Roman" w:hAnsi="Times New Roman" w:cs="Times New Roman"/>
+          <w:color w:val="000000"/>
+          <w:sz w:val="26"/>
+          <w:szCs w:val="26"/>
+          <w:shd w:val="clear" w:color="auto" w:fill="FDFDFD"/>
+        </w:rPr>
+        <w:tab/>
+        <w:t>(12)</w:t>
+      </w:r>
+    </w:p>
+    <w:p>
+      <w:pPr>
+        <w:pStyle w:val="ListParagraph"/>
+        <w:ind w:left="1440"/>
+        <w:rPr>
+          <w:rFonts w:ascii="Times New Roman" w:hAnsi="Times New Roman" w:cs="Times New Roman"/>
+          <w:color w:val="000000"/>
+          <w:sz w:val="26"/>
+          <w:szCs w:val="26"/>
+          <w:shd w:val="clear" w:color="auto" w:fill="FDFDFD"/>
+        </w:rPr>
+      </w:pPr>
+      <w:r>
+        <w:rPr>
+          <w:rFonts w:ascii="Times New Roman" w:hAnsi="Times New Roman" w:cs="Times New Roman"/>
+          <w:color w:val="000000"/>
+          <w:sz w:val="26"/>
+          <w:szCs w:val="26"/>
+          <w:shd w:val="clear" w:color="auto" w:fill="FDFDFD"/>
+        </w:rPr>
+        <w:t xml:space="preserve">trong đó Ai là mọi tập con trong </w:t>
+      </w:r>
+      <w:r>
+        <w:rPr>
+          <w:rFonts w:ascii="Times New Roman" w:hAnsi="Times New Roman" w:cs="Times New Roman"/>
+          <w:bCs/>
+          <w:sz w:val="26"/>
+          <w:szCs w:val="26"/>
+        </w:rPr>
+        <w:t>Ω</w:t>
+      </w:r>
+      <w:r>
+        <w:rPr>
+          <w:rFonts w:ascii="Times New Roman" w:hAnsi="Times New Roman" w:cs="Times New Roman"/>
+          <w:color w:val="000000"/>
+          <w:sz w:val="26"/>
+          <w:szCs w:val="26"/>
+          <w:shd w:val="clear" w:color="auto" w:fill="FDFDFD"/>
+        </w:rPr>
+        <w:t xml:space="preserve"> ngoại trừ tập rỗng </w:t>
+      </w:r>
+      <w:r>
+        <w:rPr>
+          <w:rFonts w:ascii="Times New Roman" w:hAnsi="Times New Roman" w:cs="Times New Roman"/>
+          <w:color w:val="000000"/>
+          <w:sz w:val="26"/>
+          <w:szCs w:val="26"/>
+          <w:shd w:val="clear" w:color="auto" w:fill="FDFDFD"/>
+        </w:rPr>
+        <w:t>Ꝋ</w:t>
+      </w:r>
+      <w:r>
+        <w:rPr>
+          <w:rFonts w:ascii="Times New Roman" w:hAnsi="Times New Roman" w:cs="Times New Roman"/>
+          <w:color w:val="000000"/>
+          <w:sz w:val="26"/>
+          <w:szCs w:val="26"/>
+          <w:shd w:val="clear" w:color="auto" w:fill="FDFDFD"/>
+        </w:rPr>
+        <w:t>.</w:t>
+      </w:r>
+    </w:p>
+    <w:p>
+      <w:pPr>
+        <w:pStyle w:val="ListParagraph"/>
+        <w:numPr>
+          <w:ilvl w:val="0"/>
+          <w:numId w:val="18"/>
+        </w:numPr>
+        <w:rPr>
+          <w:rFonts w:ascii="Times New Roman" w:hAnsi="Times New Roman" w:cs="Times New Roman"/>
+          <w:sz w:val="26"/>
+          <w:szCs w:val="26"/>
+        </w:rPr>
+      </w:pPr>
+      <w:r>
+        <w:rPr>
+          <w:rFonts w:ascii="Times New Roman" w:hAnsi="Times New Roman" w:cs="Times New Roman"/>
+          <w:color w:val="000000"/>
+          <w:sz w:val="26"/>
+          <w:szCs w:val="26"/>
+          <w:shd w:val="clear" w:color="auto" w:fill="FDFDFD"/>
+        </w:rPr>
+        <w:t>Sau đó, chúng ta có thể sử dụng các phương pháp khác nhau để tạo ra BPA dựa trên các bằng chứng chúng ta có. Giả sử BPA được chỉ định bởi m, chúng tôi sử dụng m để sửa m bằng cách tính trung bình số học:</w:t>
+      </w:r>
+      <w:r>
+        <w:rPr>
+          <w:rFonts w:ascii="Times New Roman" w:hAnsi="Times New Roman" w:cs="Times New Roman"/>
+          <w:noProof/>
+          <w:sz w:val="26"/>
+          <w:szCs w:val="26"/>
+        </w:rPr>
+        <w:t xml:space="preserve"> </w:t>
+      </w:r>
+      <w:r>
+        <w:rPr>
+          <w:rFonts w:ascii="Times New Roman" w:hAnsi="Times New Roman" w:cs="Times New Roman"/>
+          <w:noProof/>
           <w:color w:val="000000"/>
           <w:sz w:val="26"/>
           <w:szCs w:val="26"/>
           <w:shd w:val="clear" w:color="auto" w:fill="FDFDFD"/>
         </w:rPr>
         <w:drawing>
-          <wp:inline distT="0" distB="0" distL="0" distR="0" wp14:anchorId="05B1A06C" wp14:editId="13EE76E4">
+          <wp:inline distT="0" distB="0" distL="0" distR="0" wp14:anchorId="53C0C96F" wp14:editId="2C7FEACD">
             <wp:extent cx="3696216" cy="466790"/>
             <wp:effectExtent l="0" t="0" r="0" b="9525"/>
-            <wp:docPr id="17" name="Picture 17"/>
+            <wp:docPr id="18" name="Picture 18"/>
             <wp:cNvGraphicFramePr>
               <a:graphicFrameLocks xmlns:a="http://schemas.openxmlformats.org/drawingml/2006/main" noChangeAspect="1"/>
             </wp:cNvGraphicFramePr>
@@ -3003,78 +3299,6 @@
           </wp:inline>
         </w:drawing>
       </w:r>
-      <w:r>
-        <w:rPr>
-          <w:rFonts w:ascii="Times New Roman" w:hAnsi="Times New Roman" w:cs="Times New Roman"/>
-          <w:color w:val="000000"/>
-          <w:sz w:val="26"/>
-          <w:szCs w:val="26"/>
-          <w:shd w:val="clear" w:color="auto" w:fill="FDFDFD"/>
-        </w:rPr>
-        <w:t xml:space="preserve"> </w:t>
-      </w:r>
-    </w:p>
-    <w:p>
-      <w:pPr>
-        <w:pStyle w:val="ListParagraph"/>
-        <w:ind w:left="1440"/>
-        <w:rPr>
-          <w:rFonts w:ascii="Times New Roman" w:hAnsi="Times New Roman" w:cs="Times New Roman"/>
-          <w:color w:val="000000"/>
-          <w:sz w:val="26"/>
-          <w:szCs w:val="26"/>
-          <w:shd w:val="clear" w:color="auto" w:fill="FDFDFD"/>
-        </w:rPr>
-      </w:pPr>
-      <w:r>
-        <w:rPr>
-          <w:rFonts w:ascii="Times New Roman" w:hAnsi="Times New Roman" w:cs="Times New Roman"/>
-          <w:color w:val="000000"/>
-          <w:sz w:val="26"/>
-          <w:szCs w:val="26"/>
-          <w:shd w:val="clear" w:color="auto" w:fill="FDFDFD"/>
-        </w:rPr>
-        <w:t xml:space="preserve">trong đó Ai là mọi tập con trong </w:t>
-      </w:r>
-      <w:r>
-        <w:rPr>
-          <w:rFonts w:ascii="Times New Roman" w:hAnsi="Times New Roman" w:cs="Times New Roman"/>
-          <w:bCs/>
-          <w:sz w:val="26"/>
-          <w:szCs w:val="26"/>
-        </w:rPr>
-        <w:t>Ω</w:t>
-      </w:r>
-      <w:r>
-        <w:rPr>
-          <w:rFonts w:ascii="Times New Roman" w:hAnsi="Times New Roman" w:cs="Times New Roman"/>
-          <w:color w:val="000000"/>
-          <w:sz w:val="26"/>
-          <w:szCs w:val="26"/>
-          <w:shd w:val="clear" w:color="auto" w:fill="FDFDFD"/>
-        </w:rPr>
-        <w:t xml:space="preserve"> ngoại trừ tập rỗng </w:t>
-      </w:r>
-      <w:r>
-        <w:rPr>
-          <w:rFonts w:ascii="Times New Roman" w:hAnsi="Times New Roman" w:cs="Times New Roman"/>
-          <w:color w:val="000000"/>
-          <w:sz w:val="26"/>
-          <w:szCs w:val="26"/>
-          <w:shd w:val="clear" w:color="auto" w:fill="FDFDFD"/>
-        </w:rPr>
-        <w:t>Ꝋ</w:t>
-      </w:r>
-      <w:r>
-        <w:rPr>
-          <w:rFonts w:ascii="Times New Roman" w:hAnsi="Times New Roman" w:cs="Times New Roman"/>
-          <w:color w:val="000000"/>
-          <w:sz w:val="26"/>
-          <w:szCs w:val="26"/>
-          <w:shd w:val="clear" w:color="auto" w:fill="FDFDFD"/>
-        </w:rPr>
-        <w:t>.</w:t>
-      </w:r>
     </w:p>
     <w:p>
       <w:pPr>
@@ -3089,15 +3313,334 @@
           <w:szCs w:val="26"/>
         </w:rPr>
       </w:pPr>
-      <w:r>
-        <w:rPr>
-          <w:rFonts w:ascii="Times New Roman" w:hAnsi="Times New Roman" w:cs="Times New Roman"/>
-          <w:color w:val="000000"/>
-          <w:sz w:val="26"/>
-          <w:szCs w:val="26"/>
-          <w:shd w:val="clear" w:color="auto" w:fill="FDFDFD"/>
-        </w:rPr>
-        <w:t>Sau đó, chúng ta có thể sử dụng các phương pháp khác nhau để tạo ra BPA dựa trên các bằng chứng chúng ta có. Giả sử BPA được chỉ định bởi m, chúng tôi sử dụng m để sửa m bằng cách tính trung bình số học:</w:t>
+      <w:bookmarkStart w:id="0" w:name="_GoBack"/>
+      <w:r>
+        <w:rPr>
+          <w:rFonts w:ascii="Times New Roman" w:hAnsi="Times New Roman" w:cs="Times New Roman"/>
+          <w:color w:val="000000"/>
+          <w:sz w:val="26"/>
+          <w:szCs w:val="26"/>
+          <w:shd w:val="clear" w:color="auto" w:fill="FDFDFD"/>
+        </w:rPr>
+        <w:t>Mục đích của chức năng niềm tin cơ bản</w:t>
+      </w:r>
+      <w:bookmarkEnd w:id="0"/>
+      <w:r>
+        <w:rPr>
+          <w:rFonts w:ascii="Times New Roman" w:hAnsi="Times New Roman" w:cs="Times New Roman"/>
+          <w:color w:val="000000"/>
+          <w:sz w:val="26"/>
+          <w:szCs w:val="26"/>
+          <w:shd w:val="clear" w:color="auto" w:fill="FDFDFD"/>
+        </w:rPr>
+        <w:t xml:space="preserve"> là cho mỗi tập con trong khung phân biệt một khả năng tương đương trước khi chúng tạo ra BPA. Hãy xem xét có ba quả bóng giống hệt nhau có màu sắc khác nhau và ít nhất một quả nằm trong một cái túi mờ. Nếu chúng ta không có được những manh mối khác, sau đó chúng ta có thể có được bảy loại tình huống có cùng khả năng. Chức năng niềm tin cơ bản dựa trên những suy nghĩ như vậy. BPA đại diện cho mức độ của một nguồn hỗ trợ cho các giả thuyết trong một tình huống tại một thời điểm nhất định. Nhưng trước khi mọi nguồn tin xuất hiện, niềm tin của chúng ta vào mọi tình huống phải bình đẳng. Hàm niềm tin cơ bản tương đương với những khả năng ban đầu này</w:t>
+      </w:r>
+    </w:p>
+    <w:p>
+      <w:pPr>
+        <w:pStyle w:val="ListParagraph"/>
+        <w:numPr>
+          <w:ilvl w:val="0"/>
+          <w:numId w:val="18"/>
+        </w:numPr>
+        <w:rPr>
+          <w:rFonts w:ascii="Times New Roman" w:hAnsi="Times New Roman" w:cs="Times New Roman"/>
+          <w:sz w:val="26"/>
+          <w:szCs w:val="26"/>
+        </w:rPr>
+      </w:pPr>
+      <w:r>
+        <w:rPr>
+          <w:rFonts w:ascii="Times New Roman" w:hAnsi="Times New Roman" w:cs="Times New Roman"/>
+          <w:color w:val="000000"/>
+          <w:sz w:val="26"/>
+          <w:szCs w:val="26"/>
+          <w:shd w:val="clear" w:color="auto" w:fill="FDFDFD"/>
+        </w:rPr>
+        <w:t>Sau đó, khi một nguồn đến, chúng tôi sử dụng chức năng niềm tin cơ bản để điều chỉnh BPA cổ điển. Nếu m(a</w:t>
+      </w:r>
+      <w:r>
+        <w:rPr>
+          <w:rFonts w:ascii="Times New Roman" w:hAnsi="Times New Roman" w:cs="Times New Roman"/>
+          <w:color w:val="000000"/>
+          <w:sz w:val="26"/>
+          <w:szCs w:val="26"/>
+          <w:shd w:val="clear" w:color="auto" w:fill="FDFDFD"/>
+          <w:vertAlign w:val="subscript"/>
+        </w:rPr>
+        <w:t>i</w:t>
+      </w:r>
+      <w:r>
+        <w:rPr>
+          <w:rFonts w:ascii="Times New Roman" w:hAnsi="Times New Roman" w:cs="Times New Roman"/>
+          <w:color w:val="000000"/>
+          <w:sz w:val="26"/>
+          <w:szCs w:val="26"/>
+          <w:shd w:val="clear" w:color="auto" w:fill="FDFDFD"/>
+        </w:rPr>
+        <w:t>) &gt;mb(a</w:t>
+      </w:r>
+      <w:r>
+        <w:rPr>
+          <w:rFonts w:ascii="Times New Roman" w:hAnsi="Times New Roman" w:cs="Times New Roman"/>
+          <w:color w:val="000000"/>
+          <w:sz w:val="26"/>
+          <w:szCs w:val="26"/>
+          <w:shd w:val="clear" w:color="auto" w:fill="FDFDFD"/>
+          <w:vertAlign w:val="subscript"/>
+        </w:rPr>
+        <w:t>i</w:t>
+      </w:r>
+      <w:r>
+        <w:rPr>
+          <w:rFonts w:ascii="Times New Roman" w:hAnsi="Times New Roman" w:cs="Times New Roman"/>
+          <w:color w:val="000000"/>
+          <w:sz w:val="26"/>
+          <w:szCs w:val="26"/>
+          <w:shd w:val="clear" w:color="auto" w:fill="FDFDFD"/>
+        </w:rPr>
+        <w:t>), thì m’(a</w:t>
+      </w:r>
+      <w:r>
+        <w:rPr>
+          <w:rFonts w:ascii="Times New Roman" w:hAnsi="Times New Roman" w:cs="Times New Roman"/>
+          <w:color w:val="000000"/>
+          <w:sz w:val="26"/>
+          <w:szCs w:val="26"/>
+          <w:shd w:val="clear" w:color="auto" w:fill="FDFDFD"/>
+          <w:vertAlign w:val="subscript"/>
+        </w:rPr>
+        <w:t>i</w:t>
+      </w:r>
+      <w:r>
+        <w:rPr>
+          <w:rFonts w:ascii="Times New Roman" w:hAnsi="Times New Roman" w:cs="Times New Roman"/>
+          <w:color w:val="000000"/>
+          <w:sz w:val="26"/>
+          <w:szCs w:val="26"/>
+          <w:shd w:val="clear" w:color="auto" w:fill="FDFDFD"/>
+        </w:rPr>
+        <w:t>) &gt;mb(a</w:t>
+      </w:r>
+      <w:r>
+        <w:rPr>
+          <w:rFonts w:ascii="Times New Roman" w:hAnsi="Times New Roman" w:cs="Times New Roman"/>
+          <w:color w:val="000000"/>
+          <w:sz w:val="26"/>
+          <w:szCs w:val="26"/>
+          <w:shd w:val="clear" w:color="auto" w:fill="FDFDFD"/>
+          <w:vertAlign w:val="subscript"/>
+        </w:rPr>
+        <w:t>i</w:t>
+      </w:r>
+      <w:r>
+        <w:rPr>
+          <w:rFonts w:ascii="Times New Roman" w:hAnsi="Times New Roman" w:cs="Times New Roman"/>
+          <w:color w:val="000000"/>
+          <w:sz w:val="26"/>
+          <w:szCs w:val="26"/>
+          <w:shd w:val="clear" w:color="auto" w:fill="FDFDFD"/>
+        </w:rPr>
+        <w:t>), nghĩa là nguồn sắp tới củng cố khả năng ban đầu. Nếu m(Ai) &lt; mb(Ai), thì m’(A) &lt; mb(Ai), có nghĩa là khả năng ban đầu bị suy yếu.</w:t>
+      </w:r>
+    </w:p>
+    <w:p>
+      <w:pPr>
+        <w:pStyle w:val="ListParagraph"/>
+        <w:numPr>
+          <w:ilvl w:val="0"/>
+          <w:numId w:val="18"/>
+        </w:numPr>
+        <w:rPr>
+          <w:rFonts w:ascii="Times New Roman" w:hAnsi="Times New Roman" w:cs="Times New Roman"/>
+          <w:sz w:val="26"/>
+          <w:szCs w:val="26"/>
+        </w:rPr>
+      </w:pPr>
+      <w:r>
+        <w:rPr>
+          <w:rFonts w:ascii="Times New Roman" w:hAnsi="Times New Roman" w:cs="Times New Roman"/>
+          <w:color w:val="000000"/>
+          <w:sz w:val="26"/>
+          <w:szCs w:val="26"/>
+          <w:shd w:val="clear" w:color="auto" w:fill="FDFDFD"/>
+        </w:rPr>
+        <w:t>Ưu điểm lớn nhất của chức năng niềm tin cơ bản là nó loại trừ tình huống mà bằng chứng hoàn toàn mâu thuẫn với nhau. Bằng chứng thường xảy ra xung đột cao độ khi một số khối xác suất là 0, và chức năng niềm tin cơ bản có thể tránh được tình huống đó một cách hoàn hảo. Ngay cả khi tất cả các nguồn làm suy yếu một giả thuyết, BPA sửa đổi của giả thuyết này sẽ gần bằng 0, nhưng nó sẽ không bao giờ là 0. Phương pháp như vậy phủ định tính tuyệt đối trong thế giới thực và cho mọi BPA một tỷ lệ chấp nhận lỗi. Nói cách khác, sự không chính xác của các nguồn sẽ không có ảnh hưởng quyết định đến kết quả kết hợp cuối cùng, đặc biệt khi chúng ta cần xử lý một lượng lớn dữ liệu. Ngay cả khi các bằng chứng có sẵn ủng hộ mạnh mẽ giả thuyết A và phản đối giả thuyết B bây giờ, kể từ khi chúng tôi không thu thập tất cả các bằng chứng, và chúng tôi có thể không bao giờ thu thập tất cả các bằng chứng trong hầu hết các tình huống trong thực tế, khả năng rằng A là sai và B là đúng</w:t>
+      </w:r>
+    </w:p>
+    <w:p>
+      <w:pPr>
+        <w:pStyle w:val="ListParagraph"/>
+        <w:numPr>
+          <w:ilvl w:val="0"/>
+          <w:numId w:val="18"/>
+        </w:numPr>
+        <w:rPr>
+          <w:rFonts w:ascii="Times New Roman" w:hAnsi="Times New Roman" w:cs="Times New Roman"/>
+          <w:sz w:val="26"/>
+          <w:szCs w:val="26"/>
+        </w:rPr>
+      </w:pPr>
+      <w:r>
+        <w:rPr>
+          <w:rFonts w:ascii="Times New Roman" w:hAnsi="Times New Roman" w:cs="Times New Roman"/>
+          <w:color w:val="000000"/>
+          <w:sz w:val="26"/>
+          <w:szCs w:val="26"/>
+          <w:shd w:val="clear" w:color="auto" w:fill="FDFDFD"/>
+        </w:rPr>
+        <w:t>Không thể tránh khỏi, phương pháp được đề xuất này trao đổi thời gian để có kết quả kết hợp chính xác và trực quan, đòi hỏi một lượng lớn tính phức tạp. Điều kiện có thể giảm tải tính toán một cách thích hợp được đưa vào Mục 3.3</w:t>
+      </w:r>
+    </w:p>
+    <w:p>
+      <w:pPr>
+        <w:ind w:firstLine="720"/>
+        <w:rPr>
+          <w:rFonts w:ascii="Times New Roman" w:hAnsi="Times New Roman" w:cs="Times New Roman"/>
+          <w:sz w:val="26"/>
+          <w:szCs w:val="26"/>
+        </w:rPr>
+      </w:pPr>
+      <w:r>
+        <w:rPr>
+          <w:rFonts w:ascii="Times New Roman" w:hAnsi="Times New Roman" w:cs="Times New Roman"/>
+          <w:sz w:val="26"/>
+          <w:szCs w:val="26"/>
+        </w:rPr>
+        <w:t xml:space="preserve">3.2 </w:t>
+      </w:r>
+      <w:r>
+        <w:rPr>
+          <w:rFonts w:ascii="Times New Roman" w:hAnsi="Times New Roman" w:cs="Times New Roman"/>
+          <w:color w:val="000000"/>
+          <w:sz w:val="26"/>
+          <w:szCs w:val="26"/>
+          <w:highlight w:val="yellow"/>
+          <w:shd w:val="clear" w:color="auto" w:fill="FDFDFD"/>
+        </w:rPr>
+        <w:t xml:space="preserve">Các ví dụ số liệu về việc sử dụng </w:t>
+      </w:r>
+      <w:r>
+        <w:rPr>
+          <w:rFonts w:ascii="Times New Roman" w:hAnsi="Times New Roman" w:cs="Times New Roman"/>
+          <w:sz w:val="26"/>
+          <w:szCs w:val="26"/>
+          <w:highlight w:val="yellow"/>
+        </w:rPr>
+        <w:t>base belief function</w:t>
+      </w:r>
+      <w:r>
+        <w:rPr>
+          <w:rFonts w:ascii="Times New Roman" w:hAnsi="Times New Roman" w:cs="Times New Roman"/>
+          <w:sz w:val="26"/>
+          <w:szCs w:val="26"/>
+        </w:rPr>
+        <w:t xml:space="preserve"> </w:t>
+      </w:r>
+    </w:p>
+    <w:p>
+      <w:pPr>
+        <w:pStyle w:val="ListParagraph"/>
+        <w:numPr>
+          <w:ilvl w:val="0"/>
+          <w:numId w:val="19"/>
+        </w:numPr>
+        <w:rPr>
+          <w:rFonts w:ascii="Times New Roman" w:hAnsi="Times New Roman" w:cs="Times New Roman"/>
+          <w:sz w:val="26"/>
+          <w:szCs w:val="26"/>
+        </w:rPr>
+      </w:pPr>
+      <w:r>
+        <w:rPr>
+          <w:rFonts w:ascii="Times New Roman" w:hAnsi="Times New Roman" w:cs="Times New Roman"/>
+          <w:color w:val="000000"/>
+          <w:sz w:val="26"/>
+          <w:szCs w:val="26"/>
+          <w:shd w:val="clear" w:color="auto" w:fill="FDFDFD"/>
+        </w:rPr>
+        <w:t>Đầu tiên, chúng tôi đưa ra hai ví dụ đơn giản và cực đoan để xác minh</w:t>
+      </w:r>
+      <w:r>
+        <w:rPr>
+          <w:rFonts w:ascii="Times New Roman" w:hAnsi="Times New Roman" w:cs="Times New Roman"/>
+          <w:color w:val="000000"/>
+          <w:sz w:val="26"/>
+          <w:szCs w:val="26"/>
+        </w:rPr>
+        <w:t xml:space="preserve"> </w:t>
+      </w:r>
+      <w:r>
+        <w:rPr>
+          <w:rFonts w:ascii="Times New Roman" w:hAnsi="Times New Roman" w:cs="Times New Roman"/>
+          <w:color w:val="000000"/>
+          <w:sz w:val="26"/>
+          <w:szCs w:val="26"/>
+          <w:shd w:val="clear" w:color="auto" w:fill="FDFDFD"/>
+        </w:rPr>
+        <w:t>tính đúng đắn của ý kiến đề xuất bản.</w:t>
+      </w:r>
+    </w:p>
+    <w:p>
+      <w:pPr>
+        <w:pStyle w:val="ListParagraph"/>
+        <w:numPr>
+          <w:ilvl w:val="0"/>
+          <w:numId w:val="19"/>
+        </w:numPr>
+        <w:rPr>
+          <w:rFonts w:ascii="Times New Roman" w:hAnsi="Times New Roman" w:cs="Times New Roman"/>
+          <w:sz w:val="26"/>
+          <w:szCs w:val="26"/>
+        </w:rPr>
+      </w:pPr>
+      <w:r>
+        <w:rPr>
+          <w:rFonts w:ascii="Times New Roman" w:hAnsi="Times New Roman" w:cs="Times New Roman"/>
+          <w:color w:val="000000"/>
+          <w:sz w:val="26"/>
+          <w:szCs w:val="26"/>
+          <w:shd w:val="clear" w:color="auto" w:fill="FDFDFD"/>
+        </w:rPr>
+        <w:t xml:space="preserve">Ví dụ 2 Giả sử FOD là </w:t>
+      </w:r>
+      <w:r>
+        <w:rPr>
+          <w:rFonts w:ascii="Times New Roman" w:hAnsi="Times New Roman" w:cs="Times New Roman"/>
+          <w:bCs/>
+          <w:sz w:val="26"/>
+          <w:szCs w:val="26"/>
+        </w:rPr>
+        <w:t>Ω</w:t>
+      </w:r>
+      <w:r>
+        <w:rPr>
+          <w:rFonts w:ascii="Times New Roman" w:hAnsi="Times New Roman" w:cs="Times New Roman"/>
+          <w:color w:val="000000"/>
+          <w:sz w:val="26"/>
+          <w:szCs w:val="26"/>
+          <w:shd w:val="clear" w:color="auto" w:fill="FDFDFD"/>
+        </w:rPr>
+        <w:t xml:space="preserve"> = {a, b} và hai</w:t>
+      </w:r>
+      <w:r>
+        <w:rPr>
+          <w:rFonts w:ascii="Times New Roman" w:hAnsi="Times New Roman" w:cs="Times New Roman"/>
+          <w:color w:val="000000"/>
+          <w:sz w:val="26"/>
+          <w:szCs w:val="26"/>
+        </w:rPr>
+        <w:t xml:space="preserve"> </w:t>
+      </w:r>
+      <w:r>
+        <w:rPr>
+          <w:rFonts w:ascii="Times New Roman" w:hAnsi="Times New Roman" w:cs="Times New Roman"/>
+          <w:color w:val="000000"/>
+          <w:sz w:val="26"/>
+          <w:szCs w:val="26"/>
+          <w:shd w:val="clear" w:color="auto" w:fill="FDFDFD"/>
+        </w:rPr>
+        <w:t>BPA được cung cấp như</w:t>
       </w:r>
       <w:r>
         <w:rPr>
@@ -3118,10 +3661,10 @@
           <w:shd w:val="clear" w:color="auto" w:fill="FDFDFD"/>
         </w:rPr>
         <w:drawing>
-          <wp:inline distT="0" distB="0" distL="0" distR="0" wp14:anchorId="53C0C96F" wp14:editId="2C7FEACD">
-            <wp:extent cx="3696216" cy="466790"/>
-            <wp:effectExtent l="0" t="0" r="0" b="9525"/>
-            <wp:docPr id="18" name="Picture 18"/>
+          <wp:inline distT="0" distB="0" distL="0" distR="0" wp14:anchorId="1147FEBF" wp14:editId="484CC13F">
+            <wp:extent cx="2695951" cy="476316"/>
+            <wp:effectExtent l="0" t="0" r="9525" b="0"/>
+            <wp:docPr id="19" name="Picture 19"/>
             <wp:cNvGraphicFramePr>
               <a:graphicFrameLocks xmlns:a="http://schemas.openxmlformats.org/drawingml/2006/main" noChangeAspect="1"/>
             </wp:cNvGraphicFramePr>
@@ -3141,7 +3684,7 @@
                   <pic:spPr>
                     <a:xfrm>
                       <a:off x="0" y="0"/>
-                      <a:ext cx="3696216" cy="466790"/>
+                      <a:ext cx="2695951" cy="476316"/>
                     </a:xfrm>
                     <a:prstGeom prst="rect">
                       <a:avLst/>
@@ -3159,232 +3702,6 @@
         <w:pStyle w:val="ListParagraph"/>
         <w:numPr>
           <w:ilvl w:val="0"/>
-          <w:numId w:val="18"/>
-        </w:numPr>
-        <w:rPr>
-          <w:rFonts w:ascii="Times New Roman" w:hAnsi="Times New Roman" w:cs="Times New Roman"/>
-          <w:sz w:val="26"/>
-          <w:szCs w:val="26"/>
-        </w:rPr>
-      </w:pPr>
-      <w:r>
-        <w:rPr>
-          <w:rFonts w:ascii="Times New Roman" w:hAnsi="Times New Roman" w:cs="Times New Roman"/>
-          <w:color w:val="000000"/>
-          <w:sz w:val="26"/>
-          <w:szCs w:val="26"/>
-          <w:shd w:val="clear" w:color="auto" w:fill="FDFDFD"/>
-        </w:rPr>
-        <w:t>Mục đích của chức năng niềm tin cơ bản là cho mỗi tập con trong khung phân biệt một khả năng tương đương trước khi chúng tạo ra BPA. Hãy xem xét có ba quả bóng giống hệt nhau có màu sắc khác nhau và ít nhất một quả nằm trong một cái túi mờ. Nếu chúng ta không có được những manh mối khác, sau đó chúng ta có thể có được bảy loại tình huống có cùng khả năng. Chức năng niềm tin cơ bản dựa trên những suy nghĩ như vậy. BPA đại diện cho mức độ của một nguồn hỗ trợ cho các giả thuyết trong một tình huống tại một thời điểm nhất định. Nhưng trước khi mọi nguồn tin xuất hiện, niềm tin của chúng ta vào mọi tình huống phải bình đẳng. Hàm niềm tin cơ bản tương đương với những khả năng ban đầu này</w:t>
-      </w:r>
-    </w:p>
-    <w:p>
-      <w:pPr>
-        <w:pStyle w:val="ListParagraph"/>
-        <w:numPr>
-          <w:ilvl w:val="0"/>
-          <w:numId w:val="18"/>
-        </w:numPr>
-        <w:rPr>
-          <w:rFonts w:ascii="Times New Roman" w:hAnsi="Times New Roman" w:cs="Times New Roman"/>
-          <w:sz w:val="26"/>
-          <w:szCs w:val="26"/>
-        </w:rPr>
-      </w:pPr>
-      <w:r>
-        <w:rPr>
-          <w:rFonts w:ascii="Times New Roman" w:hAnsi="Times New Roman" w:cs="Times New Roman"/>
-          <w:color w:val="000000"/>
-          <w:sz w:val="26"/>
-          <w:szCs w:val="26"/>
-          <w:shd w:val="clear" w:color="auto" w:fill="FDFDFD"/>
-        </w:rPr>
-        <w:t>Sau đó, khi một nguồn đến, chúng tôi sử dụng chức năng niềm tin cơ bản để điều chỉnh BPA cổ điển. Nếu m(a</w:t>
-      </w:r>
-      <w:r>
-        <w:rPr>
-          <w:rFonts w:ascii="Times New Roman" w:hAnsi="Times New Roman" w:cs="Times New Roman"/>
-          <w:color w:val="000000"/>
-          <w:sz w:val="26"/>
-          <w:szCs w:val="26"/>
-          <w:shd w:val="clear" w:color="auto" w:fill="FDFDFD"/>
-          <w:vertAlign w:val="subscript"/>
-        </w:rPr>
-        <w:t>i</w:t>
-      </w:r>
-      <w:r>
-        <w:rPr>
-          <w:rFonts w:ascii="Times New Roman" w:hAnsi="Times New Roman" w:cs="Times New Roman"/>
-          <w:color w:val="000000"/>
-          <w:sz w:val="26"/>
-          <w:szCs w:val="26"/>
-          <w:shd w:val="clear" w:color="auto" w:fill="FDFDFD"/>
-        </w:rPr>
-        <w:t>) &gt;mb(a</w:t>
-      </w:r>
-      <w:r>
-        <w:rPr>
-          <w:rFonts w:ascii="Times New Roman" w:hAnsi="Times New Roman" w:cs="Times New Roman"/>
-          <w:color w:val="000000"/>
-          <w:sz w:val="26"/>
-          <w:szCs w:val="26"/>
-          <w:shd w:val="clear" w:color="auto" w:fill="FDFDFD"/>
-          <w:vertAlign w:val="subscript"/>
-        </w:rPr>
-        <w:t>i</w:t>
-      </w:r>
-      <w:r>
-        <w:rPr>
-          <w:rFonts w:ascii="Times New Roman" w:hAnsi="Times New Roman" w:cs="Times New Roman"/>
-          <w:color w:val="000000"/>
-          <w:sz w:val="26"/>
-          <w:szCs w:val="26"/>
-          <w:shd w:val="clear" w:color="auto" w:fill="FDFDFD"/>
-        </w:rPr>
-        <w:t>), thì m’(a</w:t>
-      </w:r>
-      <w:r>
-        <w:rPr>
-          <w:rFonts w:ascii="Times New Roman" w:hAnsi="Times New Roman" w:cs="Times New Roman"/>
-          <w:color w:val="000000"/>
-          <w:sz w:val="26"/>
-          <w:szCs w:val="26"/>
-          <w:shd w:val="clear" w:color="auto" w:fill="FDFDFD"/>
-          <w:vertAlign w:val="subscript"/>
-        </w:rPr>
-        <w:t>i</w:t>
-      </w:r>
-      <w:r>
-        <w:rPr>
-          <w:rFonts w:ascii="Times New Roman" w:hAnsi="Times New Roman" w:cs="Times New Roman"/>
-          <w:color w:val="000000"/>
-          <w:sz w:val="26"/>
-          <w:szCs w:val="26"/>
-          <w:shd w:val="clear" w:color="auto" w:fill="FDFDFD"/>
-        </w:rPr>
-        <w:t>) &gt;mb(a</w:t>
-      </w:r>
-      <w:r>
-        <w:rPr>
-          <w:rFonts w:ascii="Times New Roman" w:hAnsi="Times New Roman" w:cs="Times New Roman"/>
-          <w:color w:val="000000"/>
-          <w:sz w:val="26"/>
-          <w:szCs w:val="26"/>
-          <w:shd w:val="clear" w:color="auto" w:fill="FDFDFD"/>
-          <w:vertAlign w:val="subscript"/>
-        </w:rPr>
-        <w:t>i</w:t>
-      </w:r>
-      <w:r>
-        <w:rPr>
-          <w:rFonts w:ascii="Times New Roman" w:hAnsi="Times New Roman" w:cs="Times New Roman"/>
-          <w:color w:val="000000"/>
-          <w:sz w:val="26"/>
-          <w:szCs w:val="26"/>
-          <w:shd w:val="clear" w:color="auto" w:fill="FDFDFD"/>
-        </w:rPr>
-        <w:t>), nghĩa là nguồn sắp tới củng cố khả năng ban đầu. Nếu m(Ai) &lt; mb(Ai), thì m’(A) &lt; mb(Ai), có nghĩa là khả năng ban đầu bị suy yếu.</w:t>
-      </w:r>
-    </w:p>
-    <w:p>
-      <w:pPr>
-        <w:pStyle w:val="ListParagraph"/>
-        <w:numPr>
-          <w:ilvl w:val="0"/>
-          <w:numId w:val="18"/>
-        </w:numPr>
-        <w:rPr>
-          <w:rFonts w:ascii="Times New Roman" w:hAnsi="Times New Roman" w:cs="Times New Roman"/>
-          <w:sz w:val="26"/>
-          <w:szCs w:val="26"/>
-        </w:rPr>
-      </w:pPr>
-      <w:r>
-        <w:rPr>
-          <w:rFonts w:ascii="Times New Roman" w:hAnsi="Times New Roman" w:cs="Times New Roman"/>
-          <w:color w:val="000000"/>
-          <w:sz w:val="26"/>
-          <w:szCs w:val="26"/>
-          <w:shd w:val="clear" w:color="auto" w:fill="FDFDFD"/>
-        </w:rPr>
-        <w:t>Ưu điểm lớn nhất của chức năng niềm tin cơ bản là nó loại trừ tình huống mà bằng chứng hoàn toàn mâu thuẫn với nhau. Bằng chứng thường xảy ra xung đột cao độ khi một số khối xác suất là 0, và chức năng niềm tin cơ bản có thể tránh được tình huống đó một cách hoàn hảo. Ngay cả khi tất cả các nguồn làm suy yếu một giả thuyết, BPA sửa đổi của giả thuyết này sẽ gần bằng 0, nhưng nó sẽ không bao giờ là 0. Phương pháp như vậy phủ định tính tuyệt đối trong thế giới thực và cho mọi BPA một tỷ lệ chấp nhận lỗi. Nói cách khác, sự không chính xác của các nguồn sẽ không có ảnh hưởng quyết định đến kết quả kết hợp cuối cùng, đặc biệt khi chúng ta cần xử lý một lượng lớn dữ liệu. Ngay cả khi các bằng chứng có sẵn ủng hộ mạnh mẽ giả thuyết A và phản đối giả thuyết B bây giờ, kể từ khi chúng tôi không thu thập tất cả các bằng chứng, và chúng tôi có thể không bao giờ thu thập tất cả các bằng chứng trong hầu hết các tình huống trong thực tế, khả năng rằng A là sai và B là đúng</w:t>
-      </w:r>
-    </w:p>
-    <w:p>
-      <w:pPr>
-        <w:pStyle w:val="ListParagraph"/>
-        <w:numPr>
-          <w:ilvl w:val="0"/>
-          <w:numId w:val="18"/>
-        </w:numPr>
-        <w:rPr>
-          <w:rFonts w:ascii="Times New Roman" w:hAnsi="Times New Roman" w:cs="Times New Roman"/>
-          <w:sz w:val="26"/>
-          <w:szCs w:val="26"/>
-        </w:rPr>
-      </w:pPr>
-      <w:r>
-        <w:rPr>
-          <w:rFonts w:ascii="Times New Roman" w:hAnsi="Times New Roman" w:cs="Times New Roman"/>
-          <w:color w:val="000000"/>
-          <w:sz w:val="26"/>
-          <w:szCs w:val="26"/>
-          <w:shd w:val="clear" w:color="auto" w:fill="FDFDFD"/>
-        </w:rPr>
-        <w:t>Không thể tránh khỏi, phương pháp được đề xuất này trao đổi thời gian để có kết quả kết hợp chính xác và trực quan, đòi hỏi một lượng lớn tính phức tạp. Điều kiện có thể giảm tải tính toán một cách thích hợp được đưa vào Mục 3.3</w:t>
-      </w:r>
-    </w:p>
-    <w:p>
-      <w:pPr>
-        <w:ind w:firstLine="720"/>
-        <w:rPr>
-          <w:rFonts w:ascii="Times New Roman" w:hAnsi="Times New Roman" w:cs="Times New Roman"/>
-          <w:sz w:val="26"/>
-          <w:szCs w:val="26"/>
-        </w:rPr>
-      </w:pPr>
-      <w:r>
-        <w:rPr>
-          <w:rFonts w:ascii="Times New Roman" w:hAnsi="Times New Roman" w:cs="Times New Roman"/>
-          <w:sz w:val="26"/>
-          <w:szCs w:val="26"/>
-        </w:rPr>
-        <w:t xml:space="preserve">3.2 </w:t>
-      </w:r>
-      <w:r>
-        <w:rPr>
-          <w:rFonts w:ascii="Times New Roman" w:hAnsi="Times New Roman" w:cs="Times New Roman"/>
-          <w:color w:val="000000"/>
-          <w:sz w:val="26"/>
-          <w:szCs w:val="26"/>
-          <w:highlight w:val="yellow"/>
-          <w:shd w:val="clear" w:color="auto" w:fill="FDFDFD"/>
-        </w:rPr>
-        <w:t xml:space="preserve">Các ví dụ số liệu về việc sử dụng </w:t>
-      </w:r>
-      <w:r>
-        <w:rPr>
-          <w:rFonts w:ascii="Times New Roman" w:hAnsi="Times New Roman" w:cs="Times New Roman"/>
-          <w:sz w:val="26"/>
-          <w:szCs w:val="26"/>
-          <w:highlight w:val="yellow"/>
-        </w:rPr>
-        <w:t>base belief function</w:t>
-      </w:r>
-      <w:r>
-        <w:rPr>
-          <w:rFonts w:ascii="Times New Roman" w:hAnsi="Times New Roman" w:cs="Times New Roman"/>
-          <w:sz w:val="26"/>
-          <w:szCs w:val="26"/>
-        </w:rPr>
-        <w:t xml:space="preserve"> </w:t>
-      </w:r>
-    </w:p>
-    <w:p>
-      <w:pPr>
-        <w:pStyle w:val="ListParagraph"/>
-        <w:numPr>
-          <w:ilvl w:val="0"/>
           <w:numId w:val="19"/>
         </w:numPr>
         <w:rPr>
@@ -3401,12 +3718,30 @@
           <w:szCs w:val="26"/>
           <w:shd w:val="clear" w:color="auto" w:fill="FDFDFD"/>
         </w:rPr>
-        <w:t>Đầu tiên, chúng tôi đưa ra hai ví dụ đơn giản và cực đoan để xác minh</w:t>
-      </w:r>
-      <w:r>
-        <w:rPr>
-          <w:rFonts w:ascii="Times New Roman" w:hAnsi="Times New Roman" w:cs="Times New Roman"/>
-          <w:color w:val="000000"/>
+        <w:t xml:space="preserve">Đầu tiên chúng tôi nhận được các </w:t>
+      </w:r>
+      <w:r>
+        <w:rPr>
+          <w:rFonts w:ascii="Times New Roman" w:hAnsi="Times New Roman" w:cs="Times New Roman"/>
+          <w:sz w:val="26"/>
+          <w:szCs w:val="26"/>
+        </w:rPr>
+        <w:t>base belief function</w:t>
+      </w:r>
+      <w:r>
+        <w:rPr>
+          <w:rFonts w:ascii="Times New Roman" w:hAnsi="Times New Roman" w:cs="Times New Roman"/>
+          <w:color w:val="000000"/>
+          <w:sz w:val="26"/>
+          <w:szCs w:val="26"/>
+          <w:shd w:val="clear" w:color="auto" w:fill="FDFDFD"/>
+        </w:rPr>
+        <w:t xml:space="preserve"> theo công thức (12)</w:t>
+      </w:r>
+      <w:r>
+        <w:rPr>
+          <w:rFonts w:ascii="Times New Roman" w:hAnsi="Times New Roman" w:cs="Times New Roman"/>
+          <w:noProof/>
           <w:sz w:val="26"/>
           <w:szCs w:val="26"/>
         </w:rPr>
@@ -3415,98 +3750,17 @@
       <w:r>
         <w:rPr>
           <w:rFonts w:ascii="Times New Roman" w:hAnsi="Times New Roman" w:cs="Times New Roman"/>
-          <w:color w:val="000000"/>
-          <w:sz w:val="26"/>
-          <w:szCs w:val="26"/>
-          <w:shd w:val="clear" w:color="auto" w:fill="FDFDFD"/>
-        </w:rPr>
-        <w:t>tính đúng đắn của ý kiến đề xuất bản.</w:t>
-      </w:r>
-    </w:p>
-    <w:p>
-      <w:pPr>
-        <w:pStyle w:val="ListParagraph"/>
-        <w:numPr>
-          <w:ilvl w:val="0"/>
-          <w:numId w:val="19"/>
-        </w:numPr>
-        <w:rPr>
-          <w:rFonts w:ascii="Times New Roman" w:hAnsi="Times New Roman" w:cs="Times New Roman"/>
-          <w:sz w:val="26"/>
-          <w:szCs w:val="26"/>
-        </w:rPr>
-      </w:pPr>
-      <w:r>
-        <w:rPr>
-          <w:rFonts w:ascii="Times New Roman" w:hAnsi="Times New Roman" w:cs="Times New Roman"/>
-          <w:color w:val="000000"/>
-          <w:sz w:val="26"/>
-          <w:szCs w:val="26"/>
-          <w:shd w:val="clear" w:color="auto" w:fill="FDFDFD"/>
-        </w:rPr>
-        <w:t xml:space="preserve">Ví dụ 2 Giả sử FOD là </w:t>
-      </w:r>
-      <w:r>
-        <w:rPr>
-          <w:rFonts w:ascii="Times New Roman" w:hAnsi="Times New Roman" w:cs="Times New Roman"/>
-          <w:bCs/>
-          <w:sz w:val="26"/>
-          <w:szCs w:val="26"/>
-        </w:rPr>
-        <w:t>Ω</w:t>
-      </w:r>
-      <w:r>
-        <w:rPr>
-          <w:rFonts w:ascii="Times New Roman" w:hAnsi="Times New Roman" w:cs="Times New Roman"/>
-          <w:color w:val="000000"/>
-          <w:sz w:val="26"/>
-          <w:szCs w:val="26"/>
-          <w:shd w:val="clear" w:color="auto" w:fill="FDFDFD"/>
-        </w:rPr>
-        <w:t xml:space="preserve"> = {a, b} và hai</w:t>
-      </w:r>
-      <w:r>
-        <w:rPr>
-          <w:rFonts w:ascii="Times New Roman" w:hAnsi="Times New Roman" w:cs="Times New Roman"/>
-          <w:color w:val="000000"/>
-          <w:sz w:val="26"/>
-          <w:szCs w:val="26"/>
-        </w:rPr>
-        <w:t xml:space="preserve"> </w:t>
-      </w:r>
-      <w:r>
-        <w:rPr>
-          <w:rFonts w:ascii="Times New Roman" w:hAnsi="Times New Roman" w:cs="Times New Roman"/>
-          <w:color w:val="000000"/>
-          <w:sz w:val="26"/>
-          <w:szCs w:val="26"/>
-          <w:shd w:val="clear" w:color="auto" w:fill="FDFDFD"/>
-        </w:rPr>
-        <w:t>BPA được cung cấp như</w:t>
-      </w:r>
-      <w:r>
-        <w:rPr>
-          <w:rFonts w:ascii="Times New Roman" w:hAnsi="Times New Roman" w:cs="Times New Roman"/>
           <w:noProof/>
-          <w:sz w:val="26"/>
-          <w:szCs w:val="26"/>
-        </w:rPr>
-        <w:t xml:space="preserve"> </w:t>
-      </w:r>
-      <w:r>
-        <w:rPr>
-          <w:rFonts w:ascii="Times New Roman" w:hAnsi="Times New Roman" w:cs="Times New Roman"/>
-          <w:noProof/>
           <w:color w:val="000000"/>
           <w:sz w:val="26"/>
           <w:szCs w:val="26"/>
           <w:shd w:val="clear" w:color="auto" w:fill="FDFDFD"/>
         </w:rPr>
         <w:drawing>
-          <wp:inline distT="0" distB="0" distL="0" distR="0" wp14:anchorId="1147FEBF" wp14:editId="484CC13F">
-            <wp:extent cx="2695951" cy="476316"/>
-            <wp:effectExtent l="0" t="0" r="9525" b="0"/>
-            <wp:docPr id="19" name="Picture 19"/>
+          <wp:inline distT="0" distB="0" distL="0" distR="0" wp14:anchorId="2CDBD55D" wp14:editId="5ABCAE63">
+            <wp:extent cx="2038635" cy="228632"/>
+            <wp:effectExtent l="0" t="0" r="0" b="0"/>
+            <wp:docPr id="20" name="Picture 20"/>
             <wp:cNvGraphicFramePr>
               <a:graphicFrameLocks xmlns:a="http://schemas.openxmlformats.org/drawingml/2006/main" noChangeAspect="1"/>
             </wp:cNvGraphicFramePr>
@@ -3526,7 +3780,7 @@
                   <pic:spPr>
                     <a:xfrm>
                       <a:off x="0" y="0"/>
-                      <a:ext cx="2695951" cy="476316"/>
+                      <a:ext cx="2038635" cy="228632"/>
                     </a:xfrm>
                     <a:prstGeom prst="rect">
                       <a:avLst/>
@@ -3560,25 +3814,7 @@
           <w:szCs w:val="26"/>
           <w:shd w:val="clear" w:color="auto" w:fill="FDFDFD"/>
         </w:rPr>
-        <w:t xml:space="preserve">Đầu tiên chúng tôi nhận được các </w:t>
-      </w:r>
-      <w:r>
-        <w:rPr>
-          <w:rFonts w:ascii="Times New Roman" w:hAnsi="Times New Roman" w:cs="Times New Roman"/>
-          <w:sz w:val="26"/>
-          <w:szCs w:val="26"/>
-        </w:rPr>
-        <w:t>base belief function</w:t>
-      </w:r>
-      <w:r>
-        <w:rPr>
-          <w:rFonts w:ascii="Times New Roman" w:hAnsi="Times New Roman" w:cs="Times New Roman"/>
-          <w:color w:val="000000"/>
-          <w:sz w:val="26"/>
-          <w:szCs w:val="26"/>
-          <w:shd w:val="clear" w:color="auto" w:fill="FDFDFD"/>
-        </w:rPr>
-        <w:t xml:space="preserve"> theo công thức (12)</w:t>
+        <w:t>Sau đó, chúng tôi sửa đổi hai BPA dựa trên công thức (13)</w:t>
       </w:r>
       <w:r>
         <w:rPr>
@@ -3599,10 +3835,10 @@
           <w:shd w:val="clear" w:color="auto" w:fill="FDFDFD"/>
         </w:rPr>
         <w:drawing>
-          <wp:inline distT="0" distB="0" distL="0" distR="0" wp14:anchorId="2CDBD55D" wp14:editId="5ABCAE63">
-            <wp:extent cx="2038635" cy="228632"/>
-            <wp:effectExtent l="0" t="0" r="0" b="0"/>
-            <wp:docPr id="20" name="Picture 20"/>
+          <wp:inline distT="0" distB="0" distL="0" distR="0" wp14:anchorId="7BDD9E96" wp14:editId="17E37735">
+            <wp:extent cx="3505689" cy="504895"/>
+            <wp:effectExtent l="0" t="0" r="0" b="9525"/>
+            <wp:docPr id="21" name="Picture 21"/>
             <wp:cNvGraphicFramePr>
               <a:graphicFrameLocks xmlns:a="http://schemas.openxmlformats.org/drawingml/2006/main" noChangeAspect="1"/>
             </wp:cNvGraphicFramePr>
@@ -3622,7 +3858,7 @@
                   <pic:spPr>
                     <a:xfrm>
                       <a:off x="0" y="0"/>
-                      <a:ext cx="2038635" cy="228632"/>
+                      <a:ext cx="3505689" cy="504895"/>
                     </a:xfrm>
                     <a:prstGeom prst="rect">
                       <a:avLst/>
@@ -3656,31 +3892,41 @@
           <w:szCs w:val="26"/>
           <w:shd w:val="clear" w:color="auto" w:fill="FDFDFD"/>
         </w:rPr>
-        <w:t>Sau đó, chúng tôi sửa đổi hai BPA dựa trên công thức (13)</w:t>
+        <w:t>Sử dụng quy tắc tổ hợp của Demster, chúng ta có thể có được</w:t>
+      </w:r>
+      <w:r>
+        <w:rPr>
+          <w:rFonts w:ascii="Times New Roman" w:hAnsi="Times New Roman" w:cs="Times New Roman"/>
+          <w:color w:val="000000"/>
+          <w:sz w:val="26"/>
+          <w:szCs w:val="26"/>
+        </w:rPr>
+        <w:t xml:space="preserve"> </w:t>
+      </w:r>
+      <w:r>
+        <w:rPr>
+          <w:rFonts w:ascii="Times New Roman" w:hAnsi="Times New Roman" w:cs="Times New Roman"/>
+          <w:color w:val="000000"/>
+          <w:sz w:val="26"/>
+          <w:szCs w:val="26"/>
+          <w:shd w:val="clear" w:color="auto" w:fill="FDFDFD"/>
+        </w:rPr>
+        <w:t xml:space="preserve">kết quả: </w:t>
       </w:r>
       <w:r>
         <w:rPr>
           <w:rFonts w:ascii="Times New Roman" w:hAnsi="Times New Roman" w:cs="Times New Roman"/>
           <w:noProof/>
-          <w:sz w:val="26"/>
-          <w:szCs w:val="26"/>
-        </w:rPr>
-        <w:t xml:space="preserve"> </w:t>
-      </w:r>
-      <w:r>
-        <w:rPr>
-          <w:rFonts w:ascii="Times New Roman" w:hAnsi="Times New Roman" w:cs="Times New Roman"/>
-          <w:noProof/>
           <w:color w:val="000000"/>
           <w:sz w:val="26"/>
           <w:szCs w:val="26"/>
           <w:shd w:val="clear" w:color="auto" w:fill="FDFDFD"/>
         </w:rPr>
         <w:drawing>
-          <wp:inline distT="0" distB="0" distL="0" distR="0" wp14:anchorId="7BDD9E96" wp14:editId="17E37735">
-            <wp:extent cx="3505689" cy="504895"/>
-            <wp:effectExtent l="0" t="0" r="0" b="9525"/>
-            <wp:docPr id="21" name="Picture 21"/>
+          <wp:inline distT="0" distB="0" distL="0" distR="0" wp14:anchorId="60A64B2C" wp14:editId="73342654">
+            <wp:extent cx="3086531" cy="209579"/>
+            <wp:effectExtent l="0" t="0" r="0" b="0"/>
+            <wp:docPr id="22" name="Picture 22"/>
             <wp:cNvGraphicFramePr>
               <a:graphicFrameLocks xmlns:a="http://schemas.openxmlformats.org/drawingml/2006/main" noChangeAspect="1"/>
             </wp:cNvGraphicFramePr>
@@ -3700,7 +3946,7 @@
                   <pic:spPr>
                     <a:xfrm>
                       <a:off x="0" y="0"/>
-                      <a:ext cx="3505689" cy="504895"/>
+                      <a:ext cx="3086531" cy="209579"/>
                     </a:xfrm>
                     <a:prstGeom prst="rect">
                       <a:avLst/>
@@ -3734,12 +3980,74 @@
           <w:szCs w:val="26"/>
           <w:shd w:val="clear" w:color="auto" w:fill="FDFDFD"/>
         </w:rPr>
-        <w:t>Sử dụng quy tắc tổ hợp của Demster, chúng ta có thể có được</w:t>
-      </w:r>
-      <w:r>
-        <w:rPr>
-          <w:rFonts w:ascii="Times New Roman" w:hAnsi="Times New Roman" w:cs="Times New Roman"/>
-          <w:color w:val="000000"/>
+        <w:t>Theo kết quả, chúng tôi có thể phân tích rằng {a} được hỗ trợ mạnh mẽ bởi nguồn gốc, phù hợp với thực tế. Tuy nhiên, chúng tôi vẫn thừa nhận rằng {b} có khả năng trở thành sự thật, mặc dù khả năng là rất nhỏ.</w:t>
+      </w:r>
+    </w:p>
+    <w:p>
+      <w:pPr>
+        <w:pStyle w:val="ListParagraph"/>
+        <w:numPr>
+          <w:ilvl w:val="0"/>
+          <w:numId w:val="19"/>
+        </w:numPr>
+        <w:rPr>
+          <w:rFonts w:ascii="Times New Roman" w:hAnsi="Times New Roman" w:cs="Times New Roman"/>
+          <w:sz w:val="26"/>
+          <w:szCs w:val="26"/>
+        </w:rPr>
+      </w:pPr>
+      <w:r>
+        <w:rPr>
+          <w:rFonts w:ascii="Times New Roman" w:hAnsi="Times New Roman" w:cs="Times New Roman"/>
+          <w:color w:val="000000"/>
+          <w:sz w:val="26"/>
+          <w:szCs w:val="26"/>
+          <w:shd w:val="clear" w:color="auto" w:fill="FDFDFD"/>
+        </w:rPr>
+        <w:t xml:space="preserve">Ví dụ 3 Giả sử FOD là </w:t>
+      </w:r>
+      <w:r>
+        <w:rPr>
+          <w:rFonts w:ascii="Times New Roman" w:hAnsi="Times New Roman" w:cs="Times New Roman"/>
+          <w:bCs/>
+          <w:sz w:val="26"/>
+          <w:szCs w:val="26"/>
+        </w:rPr>
+        <w:t>Ω</w:t>
+      </w:r>
+      <w:r>
+        <w:rPr>
+          <w:rFonts w:ascii="Times New Roman" w:hAnsi="Times New Roman" w:cs="Times New Roman"/>
+          <w:color w:val="000000"/>
+          <w:sz w:val="26"/>
+          <w:szCs w:val="26"/>
+          <w:shd w:val="clear" w:color="auto" w:fill="FDFDFD"/>
+        </w:rPr>
+        <w:t xml:space="preserve"> = {a, b} và hai</w:t>
+      </w:r>
+      <w:r>
+        <w:rPr>
+          <w:rFonts w:ascii="Times New Roman" w:hAnsi="Times New Roman" w:cs="Times New Roman"/>
+          <w:color w:val="000000"/>
+          <w:sz w:val="26"/>
+          <w:szCs w:val="26"/>
+        </w:rPr>
+        <w:br/>
+      </w:r>
+      <w:r>
+        <w:rPr>
+          <w:rFonts w:ascii="Times New Roman" w:hAnsi="Times New Roman" w:cs="Times New Roman"/>
+          <w:color w:val="000000"/>
+          <w:sz w:val="26"/>
+          <w:szCs w:val="26"/>
+          <w:shd w:val="clear" w:color="auto" w:fill="FDFDFD"/>
+        </w:rPr>
+        <w:t>BPA được cung cấp như</w:t>
+      </w:r>
+      <w:r>
+        <w:rPr>
+          <w:rFonts w:ascii="Times New Roman" w:hAnsi="Times New Roman" w:cs="Times New Roman"/>
+          <w:noProof/>
           <w:sz w:val="26"/>
           <w:szCs w:val="26"/>
         </w:rPr>
@@ -3748,16 +4056,6 @@
       <w:r>
         <w:rPr>
           <w:rFonts w:ascii="Times New Roman" w:hAnsi="Times New Roman" w:cs="Times New Roman"/>
-          <w:color w:val="000000"/>
-          <w:sz w:val="26"/>
-          <w:szCs w:val="26"/>
-          <w:shd w:val="clear" w:color="auto" w:fill="FDFDFD"/>
-        </w:rPr>
-        <w:t xml:space="preserve">kết quả: </w:t>
-      </w:r>
-      <w:r>
-        <w:rPr>
-          <w:rFonts w:ascii="Times New Roman" w:hAnsi="Times New Roman" w:cs="Times New Roman"/>
           <w:noProof/>
           <w:color w:val="000000"/>
           <w:sz w:val="26"/>
@@ -3765,10 +4063,10 @@
           <w:shd w:val="clear" w:color="auto" w:fill="FDFDFD"/>
         </w:rPr>
         <w:drawing>
-          <wp:inline distT="0" distB="0" distL="0" distR="0" wp14:anchorId="60A64B2C" wp14:editId="73342654">
-            <wp:extent cx="3086531" cy="209579"/>
-            <wp:effectExtent l="0" t="0" r="0" b="0"/>
-            <wp:docPr id="22" name="Picture 22"/>
+          <wp:inline distT="0" distB="0" distL="0" distR="0" wp14:anchorId="127BC274" wp14:editId="08C86A40">
+            <wp:extent cx="2333951" cy="438211"/>
+            <wp:effectExtent l="0" t="0" r="9525" b="0"/>
+            <wp:docPr id="23" name="Picture 23"/>
             <wp:cNvGraphicFramePr>
               <a:graphicFrameLocks xmlns:a="http://schemas.openxmlformats.org/drawingml/2006/main" noChangeAspect="1"/>
             </wp:cNvGraphicFramePr>
@@ -3788,7 +4086,7 @@
                   <pic:spPr>
                     <a:xfrm>
                       <a:off x="0" y="0"/>
-                      <a:ext cx="3086531" cy="209579"/>
+                      <a:ext cx="2333951" cy="438211"/>
                     </a:xfrm>
                     <a:prstGeom prst="rect">
                       <a:avLst/>
@@ -3800,92 +4098,6 @@
           </wp:inline>
         </w:drawing>
       </w:r>
-    </w:p>
-    <w:p>
-      <w:pPr>
-        <w:pStyle w:val="ListParagraph"/>
-        <w:numPr>
-          <w:ilvl w:val="0"/>
-          <w:numId w:val="19"/>
-        </w:numPr>
-        <w:rPr>
-          <w:rFonts w:ascii="Times New Roman" w:hAnsi="Times New Roman" w:cs="Times New Roman"/>
-          <w:sz w:val="26"/>
-          <w:szCs w:val="26"/>
-        </w:rPr>
-      </w:pPr>
-      <w:r>
-        <w:rPr>
-          <w:rFonts w:ascii="Times New Roman" w:hAnsi="Times New Roman" w:cs="Times New Roman"/>
-          <w:color w:val="000000"/>
-          <w:sz w:val="26"/>
-          <w:szCs w:val="26"/>
-          <w:shd w:val="clear" w:color="auto" w:fill="FDFDFD"/>
-        </w:rPr>
-        <w:t>Theo kết quả, chúng tôi có thể phân tích rằng {a} được hỗ trợ mạnh mẽ bởi nguồn gốc, phù hợp với thực tế. Tuy nhiên, chúng tôi vẫn thừa nhận rằng {b} có khả năng trở thành sự thật, mặc dù khả năng là rất nhỏ.</w:t>
-      </w:r>
-    </w:p>
-    <w:p>
-      <w:pPr>
-        <w:pStyle w:val="ListParagraph"/>
-        <w:numPr>
-          <w:ilvl w:val="0"/>
-          <w:numId w:val="19"/>
-        </w:numPr>
-        <w:rPr>
-          <w:rFonts w:ascii="Times New Roman" w:hAnsi="Times New Roman" w:cs="Times New Roman"/>
-          <w:sz w:val="26"/>
-          <w:szCs w:val="26"/>
-        </w:rPr>
-      </w:pPr>
-      <w:r>
-        <w:rPr>
-          <w:rFonts w:ascii="Times New Roman" w:hAnsi="Times New Roman" w:cs="Times New Roman"/>
-          <w:color w:val="000000"/>
-          <w:sz w:val="26"/>
-          <w:szCs w:val="26"/>
-          <w:shd w:val="clear" w:color="auto" w:fill="FDFDFD"/>
-        </w:rPr>
-        <w:t xml:space="preserve">Ví dụ 3 Giả sử FOD là </w:t>
-      </w:r>
-      <w:r>
-        <w:rPr>
-          <w:rFonts w:ascii="Times New Roman" w:hAnsi="Times New Roman" w:cs="Times New Roman"/>
-          <w:bCs/>
-          <w:sz w:val="26"/>
-          <w:szCs w:val="26"/>
-        </w:rPr>
-        <w:t>Ω</w:t>
-      </w:r>
-      <w:r>
-        <w:rPr>
-          <w:rFonts w:ascii="Times New Roman" w:hAnsi="Times New Roman" w:cs="Times New Roman"/>
-          <w:color w:val="000000"/>
-          <w:sz w:val="26"/>
-          <w:szCs w:val="26"/>
-          <w:shd w:val="clear" w:color="auto" w:fill="FDFDFD"/>
-        </w:rPr>
-        <w:t xml:space="preserve"> = {a, b} và hai</w:t>
-      </w:r>
-      <w:r>
-        <w:rPr>
-          <w:rFonts w:ascii="Times New Roman" w:hAnsi="Times New Roman" w:cs="Times New Roman"/>
-          <w:color w:val="000000"/>
-          <w:sz w:val="26"/>
-          <w:szCs w:val="26"/>
-        </w:rPr>
-        <w:br/>
-      </w:r>
-      <w:r>
-        <w:rPr>
-          <w:rFonts w:ascii="Times New Roman" w:hAnsi="Times New Roman" w:cs="Times New Roman"/>
-          <w:color w:val="000000"/>
-          <w:sz w:val="26"/>
-          <w:szCs w:val="26"/>
-          <w:shd w:val="clear" w:color="auto" w:fill="FDFDFD"/>
-        </w:rPr>
-        <w:t>BPA được cung cấp như</w:t>
-      </w:r>
       <w:r>
         <w:rPr>
           <w:rFonts w:ascii="Times New Roman" w:hAnsi="Times New Roman" w:cs="Times New Roman"/>
@@ -3899,16 +4111,14 @@
         <w:rPr>
           <w:rFonts w:ascii="Times New Roman" w:hAnsi="Times New Roman" w:cs="Times New Roman"/>
           <w:noProof/>
-          <w:color w:val="000000"/>
-          <w:sz w:val="26"/>
-          <w:szCs w:val="26"/>
-          <w:shd w:val="clear" w:color="auto" w:fill="FDFDFD"/>
+          <w:sz w:val="26"/>
+          <w:szCs w:val="26"/>
         </w:rPr>
         <w:drawing>
-          <wp:inline distT="0" distB="0" distL="0" distR="0" wp14:anchorId="127BC274" wp14:editId="08C86A40">
-            <wp:extent cx="2333951" cy="438211"/>
-            <wp:effectExtent l="0" t="0" r="9525" b="0"/>
-            <wp:docPr id="23" name="Picture 23"/>
+          <wp:inline distT="0" distB="0" distL="0" distR="0" wp14:anchorId="26058A7B" wp14:editId="7D13DA45">
+            <wp:extent cx="2438740" cy="514422"/>
+            <wp:effectExtent l="0" t="0" r="0" b="0"/>
+            <wp:docPr id="24" name="Picture 24"/>
             <wp:cNvGraphicFramePr>
               <a:graphicFrameLocks xmlns:a="http://schemas.openxmlformats.org/drawingml/2006/main" noChangeAspect="1"/>
             </wp:cNvGraphicFramePr>
@@ -3928,7 +4138,7 @@
                   <pic:spPr>
                     <a:xfrm>
                       <a:off x="0" y="0"/>
-                      <a:ext cx="2333951" cy="438211"/>
+                      <a:ext cx="2438740" cy="514422"/>
                     </a:xfrm>
                     <a:prstGeom prst="rect">
                       <a:avLst/>
@@ -3940,27 +4150,63 @@
           </wp:inline>
         </w:drawing>
       </w:r>
+    </w:p>
+    <w:p>
+      <w:pPr>
+        <w:pStyle w:val="ListParagraph"/>
+        <w:numPr>
+          <w:ilvl w:val="0"/>
+          <w:numId w:val="19"/>
+        </w:numPr>
+        <w:rPr>
+          <w:rFonts w:ascii="Times New Roman" w:hAnsi="Times New Roman" w:cs="Times New Roman"/>
+          <w:sz w:val="26"/>
+          <w:szCs w:val="26"/>
+        </w:rPr>
+      </w:pPr>
+      <w:r>
+        <w:rPr>
+          <w:rFonts w:ascii="Times New Roman" w:hAnsi="Times New Roman" w:cs="Times New Roman"/>
+          <w:color w:val="000000"/>
+          <w:sz w:val="26"/>
+          <w:szCs w:val="26"/>
+          <w:shd w:val="clear" w:color="auto" w:fill="FDFDFD"/>
+        </w:rPr>
+        <w:t>Sau khi chỉnh sửa hai BPA, chúng ta có thể có được sự kết hợp</w:t>
+      </w:r>
+      <w:r>
+        <w:rPr>
+          <w:rFonts w:ascii="Times New Roman" w:hAnsi="Times New Roman" w:cs="Times New Roman"/>
+          <w:color w:val="000000"/>
+          <w:sz w:val="26"/>
+          <w:szCs w:val="26"/>
+        </w:rPr>
+        <w:br/>
+      </w:r>
+      <w:r>
+        <w:rPr>
+          <w:rFonts w:ascii="Times New Roman" w:hAnsi="Times New Roman" w:cs="Times New Roman"/>
+          <w:color w:val="000000"/>
+          <w:sz w:val="26"/>
+          <w:szCs w:val="26"/>
+          <w:shd w:val="clear" w:color="auto" w:fill="FDFDFD"/>
+        </w:rPr>
+        <w:t xml:space="preserve">kết quả sử dụng lý thuyết D-S: </w:t>
+      </w:r>
       <w:r>
         <w:rPr>
           <w:rFonts w:ascii="Times New Roman" w:hAnsi="Times New Roman" w:cs="Times New Roman"/>
           <w:noProof/>
-          <w:sz w:val="26"/>
-          <w:szCs w:val="26"/>
-        </w:rPr>
-        <w:t xml:space="preserve"> </w:t>
-      </w:r>
-      <w:r>
-        <w:rPr>
-          <w:rFonts w:ascii="Times New Roman" w:hAnsi="Times New Roman" w:cs="Times New Roman"/>
-          <w:noProof/>
-          <w:sz w:val="26"/>
-          <w:szCs w:val="26"/>
+          <w:color w:val="000000"/>
+          <w:sz w:val="26"/>
+          <w:szCs w:val="26"/>
+          <w:shd w:val="clear" w:color="auto" w:fill="FDFDFD"/>
         </w:rPr>
         <w:drawing>
-          <wp:inline distT="0" distB="0" distL="0" distR="0" wp14:anchorId="26058A7B" wp14:editId="7D13DA45">
-            <wp:extent cx="2438740" cy="514422"/>
+          <wp:inline distT="0" distB="0" distL="0" distR="0" wp14:anchorId="7942270F" wp14:editId="57F35858">
+            <wp:extent cx="2734057" cy="171474"/>
             <wp:effectExtent l="0" t="0" r="0" b="0"/>
-            <wp:docPr id="24" name="Picture 24"/>
+            <wp:docPr id="25" name="Picture 25"/>
             <wp:cNvGraphicFramePr>
               <a:graphicFrameLocks xmlns:a="http://schemas.openxmlformats.org/drawingml/2006/main" noChangeAspect="1"/>
             </wp:cNvGraphicFramePr>
@@ -3980,7 +4226,7 @@
                   <pic:spPr>
                     <a:xfrm>
                       <a:off x="0" y="0"/>
-                      <a:ext cx="2438740" cy="514422"/>
+                      <a:ext cx="2734057" cy="171474"/>
                     </a:xfrm>
                     <a:prstGeom prst="rect">
                       <a:avLst/>
@@ -4014,7 +4260,55 @@
           <w:szCs w:val="26"/>
           <w:shd w:val="clear" w:color="auto" w:fill="FDFDFD"/>
         </w:rPr>
-        <w:t>Sau khi chỉnh sửa hai BPA, chúng ta có thể có được sự kết hợp</w:t>
+        <w:t>Ví dụ này chỉ ra rằng {a} và {b} có khả năng tương đương nhau, điều này phản ánh đúng thực tế vì các nguồn được đưa ra ở trên hoàn toàn xung đột</w:t>
+      </w:r>
+    </w:p>
+    <w:p>
+      <w:pPr>
+        <w:pStyle w:val="ListParagraph"/>
+        <w:numPr>
+          <w:ilvl w:val="0"/>
+          <w:numId w:val="19"/>
+        </w:numPr>
+        <w:rPr>
+          <w:rFonts w:ascii="Times New Roman" w:hAnsi="Times New Roman" w:cs="Times New Roman"/>
+          <w:sz w:val="26"/>
+          <w:szCs w:val="26"/>
+        </w:rPr>
+      </w:pPr>
+      <w:r>
+        <w:rPr>
+          <w:rFonts w:ascii="Times New Roman" w:hAnsi="Times New Roman" w:cs="Times New Roman"/>
+          <w:color w:val="000000"/>
+          <w:sz w:val="26"/>
+          <w:szCs w:val="26"/>
+          <w:shd w:val="clear" w:color="auto" w:fill="FDFDFD"/>
+        </w:rPr>
+        <w:t>Trong Mục 2.2, chúng tôi đã đưa ra một ví dụ và một số lý do cho khả năng gây ra xung đột. Trong tiểu mục này, chúng tôi vẫn sử dụng cùng một ví dụ để kiểm tra hiệu quả của niềm tin cơ bản chức năng như sau</w:t>
+      </w:r>
+    </w:p>
+    <w:p>
+      <w:pPr>
+        <w:pStyle w:val="ListParagraph"/>
+        <w:numPr>
+          <w:ilvl w:val="0"/>
+          <w:numId w:val="19"/>
+        </w:numPr>
+        <w:rPr>
+          <w:rFonts w:ascii="Times New Roman" w:hAnsi="Times New Roman" w:cs="Times New Roman"/>
+          <w:sz w:val="26"/>
+          <w:szCs w:val="26"/>
+        </w:rPr>
+      </w:pPr>
+      <w:r>
+        <w:rPr>
+          <w:rFonts w:ascii="Times New Roman" w:hAnsi="Times New Roman" w:cs="Times New Roman"/>
+          <w:color w:val="000000"/>
+          <w:sz w:val="26"/>
+          <w:szCs w:val="26"/>
+          <w:shd w:val="clear" w:color="auto" w:fill="FDFDFD"/>
+        </w:rPr>
+        <w:t>Ví dụ 4 (giống như ví dụ 1) Giả sử rằng FOD</w:t>
       </w:r>
       <w:r>
         <w:rPr>
@@ -4033,22 +4327,50 @@
           <w:szCs w:val="26"/>
           <w:shd w:val="clear" w:color="auto" w:fill="FDFDFD"/>
         </w:rPr>
-        <w:t xml:space="preserve">kết quả sử dụng lý thuyết D-S: </w:t>
+        <w:t xml:space="preserve">là </w:t>
+      </w:r>
+      <w:r>
+        <w:rPr>
+          <w:rFonts w:ascii="Times New Roman" w:hAnsi="Times New Roman" w:cs="Times New Roman"/>
+          <w:bCs/>
+          <w:sz w:val="26"/>
+          <w:szCs w:val="26"/>
+        </w:rPr>
+        <w:t>Ω</w:t>
+      </w:r>
+      <w:r>
+        <w:rPr>
+          <w:rFonts w:ascii="Times New Roman" w:hAnsi="Times New Roman" w:cs="Times New Roman"/>
+          <w:color w:val="000000"/>
+          <w:sz w:val="26"/>
+          <w:szCs w:val="26"/>
+          <w:shd w:val="clear" w:color="auto" w:fill="FDFDFD"/>
+        </w:rPr>
+        <w:t xml:space="preserve"> = {a, b, c} và hai BPA được đưa ra là</w:t>
       </w:r>
       <w:r>
         <w:rPr>
           <w:rFonts w:ascii="Times New Roman" w:hAnsi="Times New Roman" w:cs="Times New Roman"/>
           <w:noProof/>
+          <w:sz w:val="26"/>
+          <w:szCs w:val="26"/>
+        </w:rPr>
+        <w:t xml:space="preserve"> </w:t>
+      </w:r>
+      <w:r>
+        <w:rPr>
+          <w:rFonts w:ascii="Times New Roman" w:hAnsi="Times New Roman" w:cs="Times New Roman"/>
+          <w:noProof/>
           <w:color w:val="000000"/>
           <w:sz w:val="26"/>
           <w:szCs w:val="26"/>
           <w:shd w:val="clear" w:color="auto" w:fill="FDFDFD"/>
         </w:rPr>
         <w:drawing>
-          <wp:inline distT="0" distB="0" distL="0" distR="0" wp14:anchorId="7942270F" wp14:editId="57F35858">
-            <wp:extent cx="2734057" cy="171474"/>
-            <wp:effectExtent l="0" t="0" r="0" b="0"/>
-            <wp:docPr id="25" name="Picture 25"/>
+          <wp:inline distT="0" distB="0" distL="0" distR="0" wp14:anchorId="3603894C" wp14:editId="39C638A2">
+            <wp:extent cx="3772426" cy="1209844"/>
+            <wp:effectExtent l="0" t="0" r="0" b="9525"/>
+            <wp:docPr id="26" name="Picture 26"/>
             <wp:cNvGraphicFramePr>
               <a:graphicFrameLocks xmlns:a="http://schemas.openxmlformats.org/drawingml/2006/main" noChangeAspect="1"/>
             </wp:cNvGraphicFramePr>
@@ -4068,7 +4390,7 @@
                   <pic:spPr>
                     <a:xfrm>
                       <a:off x="0" y="0"/>
-                      <a:ext cx="2734057" cy="171474"/>
+                      <a:ext cx="3772426" cy="1209844"/>
                     </a:xfrm>
                     <a:prstGeom prst="rect">
                       <a:avLst/>
@@ -4102,93 +4424,7 @@
           <w:szCs w:val="26"/>
           <w:shd w:val="clear" w:color="auto" w:fill="FDFDFD"/>
         </w:rPr>
-        <w:t>Ví dụ này chỉ ra rằng {a} và {b} có khả năng tương đương nhau, điều này phản ánh đúng thực tế vì các nguồn được đưa ra ở trên hoàn toàn xung đột</w:t>
-      </w:r>
-    </w:p>
-    <w:p>
-      <w:pPr>
-        <w:pStyle w:val="ListParagraph"/>
-        <w:numPr>
-          <w:ilvl w:val="0"/>
-          <w:numId w:val="19"/>
-        </w:numPr>
-        <w:rPr>
-          <w:rFonts w:ascii="Times New Roman" w:hAnsi="Times New Roman" w:cs="Times New Roman"/>
-          <w:sz w:val="26"/>
-          <w:szCs w:val="26"/>
-        </w:rPr>
-      </w:pPr>
-      <w:r>
-        <w:rPr>
-          <w:rFonts w:ascii="Times New Roman" w:hAnsi="Times New Roman" w:cs="Times New Roman"/>
-          <w:color w:val="000000"/>
-          <w:sz w:val="26"/>
-          <w:szCs w:val="26"/>
-          <w:shd w:val="clear" w:color="auto" w:fill="FDFDFD"/>
-        </w:rPr>
-        <w:t>Trong Mục 2.2, chúng tôi đã đưa ra một ví dụ và một số lý do cho khả năng gây ra xung đột. Trong tiểu mục này, chúng tôi vẫn sử dụng cùng một ví dụ để kiểm tra hiệu quả của niềm tin cơ bản chức năng như sau</w:t>
-      </w:r>
-    </w:p>
-    <w:p>
-      <w:pPr>
-        <w:pStyle w:val="ListParagraph"/>
-        <w:numPr>
-          <w:ilvl w:val="0"/>
-          <w:numId w:val="19"/>
-        </w:numPr>
-        <w:rPr>
-          <w:rFonts w:ascii="Times New Roman" w:hAnsi="Times New Roman" w:cs="Times New Roman"/>
-          <w:sz w:val="26"/>
-          <w:szCs w:val="26"/>
-        </w:rPr>
-      </w:pPr>
-      <w:r>
-        <w:rPr>
-          <w:rFonts w:ascii="Times New Roman" w:hAnsi="Times New Roman" w:cs="Times New Roman"/>
-          <w:color w:val="000000"/>
-          <w:sz w:val="26"/>
-          <w:szCs w:val="26"/>
-          <w:shd w:val="clear" w:color="auto" w:fill="FDFDFD"/>
-        </w:rPr>
-        <w:t>Ví dụ 4 (giống như ví dụ 1) Giả sử rằng FOD</w:t>
-      </w:r>
-      <w:r>
-        <w:rPr>
-          <w:rFonts w:ascii="Times New Roman" w:hAnsi="Times New Roman" w:cs="Times New Roman"/>
-          <w:color w:val="000000"/>
-          <w:sz w:val="26"/>
-          <w:szCs w:val="26"/>
-        </w:rPr>
-        <w:br/>
-      </w:r>
-      <w:r>
-        <w:rPr>
-          <w:rFonts w:ascii="Times New Roman" w:hAnsi="Times New Roman" w:cs="Times New Roman"/>
-          <w:color w:val="000000"/>
-          <w:sz w:val="26"/>
-          <w:szCs w:val="26"/>
-          <w:shd w:val="clear" w:color="auto" w:fill="FDFDFD"/>
-        </w:rPr>
-        <w:t xml:space="preserve">là </w:t>
-      </w:r>
-      <w:r>
-        <w:rPr>
-          <w:rFonts w:ascii="Times New Roman" w:hAnsi="Times New Roman" w:cs="Times New Roman"/>
-          <w:bCs/>
-          <w:sz w:val="26"/>
-          <w:szCs w:val="26"/>
-        </w:rPr>
-        <w:t>Ω</w:t>
-      </w:r>
-      <w:r>
-        <w:rPr>
-          <w:rFonts w:ascii="Times New Roman" w:hAnsi="Times New Roman" w:cs="Times New Roman"/>
-          <w:color w:val="000000"/>
-          <w:sz w:val="26"/>
-          <w:szCs w:val="26"/>
-          <w:shd w:val="clear" w:color="auto" w:fill="FDFDFD"/>
-        </w:rPr>
-        <w:t xml:space="preserve"> = {a, b, c} và hai BPA được đưa ra là</w:t>
+        <w:t>Sau đó, chúng tôi sửa đổi hai BPA và có được kết quả cuối cùng:</w:t>
       </w:r>
       <w:r>
         <w:rPr>
@@ -4209,10 +4445,10 @@
           <w:shd w:val="clear" w:color="auto" w:fill="FDFDFD"/>
         </w:rPr>
         <w:drawing>
-          <wp:inline distT="0" distB="0" distL="0" distR="0" wp14:anchorId="3603894C" wp14:editId="39C638A2">
-            <wp:extent cx="3772426" cy="1209844"/>
+          <wp:inline distT="0" distB="0" distL="0" distR="0" wp14:anchorId="1F5754C0" wp14:editId="210A611D">
+            <wp:extent cx="3667637" cy="371527"/>
             <wp:effectExtent l="0" t="0" r="0" b="9525"/>
-            <wp:docPr id="26" name="Picture 26"/>
+            <wp:docPr id="30" name="Picture 30"/>
             <wp:cNvGraphicFramePr>
               <a:graphicFrameLocks xmlns:a="http://schemas.openxmlformats.org/drawingml/2006/main" noChangeAspect="1"/>
             </wp:cNvGraphicFramePr>
@@ -4232,7 +4468,7 @@
                   <pic:spPr>
                     <a:xfrm>
                       <a:off x="0" y="0"/>
-                      <a:ext cx="3772426" cy="1209844"/>
+                      <a:ext cx="3667637" cy="371527"/>
                     </a:xfrm>
                     <a:prstGeom prst="rect">
                       <a:avLst/>
@@ -4248,6 +4484,27 @@
     <w:p>
       <w:pPr>
         <w:pStyle w:val="ListParagraph"/>
+        <w:ind w:left="1440"/>
+        <w:rPr>
+          <w:rFonts w:ascii="Times New Roman" w:hAnsi="Times New Roman" w:cs="Times New Roman"/>
+          <w:sz w:val="26"/>
+          <w:szCs w:val="26"/>
+        </w:rPr>
+      </w:pPr>
+      <w:r>
+        <w:rPr>
+          <w:rFonts w:ascii="Times New Roman" w:hAnsi="Times New Roman" w:cs="Times New Roman"/>
+          <w:color w:val="000000"/>
+          <w:sz w:val="26"/>
+          <w:szCs w:val="26"/>
+          <w:shd w:val="clear" w:color="auto" w:fill="FDFDFD"/>
+        </w:rPr>
+        <w:t>Như thể hiện trong Bảng 1, kết quả kết hợp của phương pháp được đề xuất hợp lý hơn nhiều so với kết quả kết hợp của Demster cổ điển trong Mục 2.2. m (b) = 0.1012 hợp lý hơn m (b) = 1. Mặc dù m(b) lớn hơn nhiều so với chức năng khối lượng ban đầu, nó vẫn nhỏ hơn 1/7, điều này có nghĩa là {b} m (b) không có quá nhiều hỗ trợ.3957 là hợp lý vì {a} và {c} nhận được sự hỗ trợ mạnh mẽ từ các nguồn gốc ban đầu.</w:t>
+      </w:r>
+    </w:p>
+    <w:p>
+      <w:pPr>
+        <w:pStyle w:val="ListParagraph"/>
         <w:numPr>
           <w:ilvl w:val="0"/>
           <w:numId w:val="19"/>
@@ -4266,7 +4523,26 @@
           <w:szCs w:val="26"/>
           <w:shd w:val="clear" w:color="auto" w:fill="FDFDFD"/>
         </w:rPr>
-        <w:t>Sau đó, chúng tôi sửa đổi hai BPA và có được kết quả cuối cùng:</w:t>
+        <w:t>Bảng 1 Kết quả của hai</w:t>
+      </w:r>
+      <w:r>
+        <w:rPr>
+          <w:rFonts w:ascii="Times New Roman" w:hAnsi="Times New Roman" w:cs="Times New Roman"/>
+          <w:color w:val="000000"/>
+          <w:sz w:val="26"/>
+          <w:szCs w:val="26"/>
+        </w:rPr>
+        <w:br/>
+      </w:r>
+      <w:r>
+        <w:rPr>
+          <w:rFonts w:ascii="Times New Roman" w:hAnsi="Times New Roman" w:cs="Times New Roman"/>
+          <w:color w:val="000000"/>
+          <w:sz w:val="26"/>
+          <w:szCs w:val="26"/>
+          <w:shd w:val="clear" w:color="auto" w:fill="FDFDFD"/>
+        </w:rPr>
+        <w:t>quy tắc kết hợp của Ví dụ 4.</w:t>
       </w:r>
       <w:r>
         <w:rPr>
@@ -4287,10 +4563,10 @@
           <w:shd w:val="clear" w:color="auto" w:fill="FDFDFD"/>
         </w:rPr>
         <w:drawing>
-          <wp:inline distT="0" distB="0" distL="0" distR="0" wp14:anchorId="1F5754C0" wp14:editId="210A611D">
-            <wp:extent cx="3667637" cy="371527"/>
+          <wp:inline distT="0" distB="0" distL="0" distR="0" wp14:anchorId="69D86EFA" wp14:editId="40B12AB2">
+            <wp:extent cx="5715798" cy="866896"/>
             <wp:effectExtent l="0" t="0" r="0" b="9525"/>
-            <wp:docPr id="30" name="Picture 30"/>
+            <wp:docPr id="27" name="Picture 27"/>
             <wp:cNvGraphicFramePr>
               <a:graphicFrameLocks xmlns:a="http://schemas.openxmlformats.org/drawingml/2006/main" noChangeAspect="1"/>
             </wp:cNvGraphicFramePr>
@@ -4310,7 +4586,7 @@
                   <pic:spPr>
                     <a:xfrm>
                       <a:off x="0" y="0"/>
-                      <a:ext cx="3667637" cy="371527"/>
+                      <a:ext cx="5715798" cy="866896"/>
                     </a:xfrm>
                     <a:prstGeom prst="rect">
                       <a:avLst/>
@@ -4326,27 +4602,6 @@
     <w:p>
       <w:pPr>
         <w:pStyle w:val="ListParagraph"/>
-        <w:ind w:left="1440"/>
-        <w:rPr>
-          <w:rFonts w:ascii="Times New Roman" w:hAnsi="Times New Roman" w:cs="Times New Roman"/>
-          <w:sz w:val="26"/>
-          <w:szCs w:val="26"/>
-        </w:rPr>
-      </w:pPr>
-      <w:r>
-        <w:rPr>
-          <w:rFonts w:ascii="Times New Roman" w:hAnsi="Times New Roman" w:cs="Times New Roman"/>
-          <w:color w:val="000000"/>
-          <w:sz w:val="26"/>
-          <w:szCs w:val="26"/>
-          <w:shd w:val="clear" w:color="auto" w:fill="FDFDFD"/>
-        </w:rPr>
-        <w:t>Như thể hiện trong Bảng 1, kết quả kết hợp của phương pháp được đề xuất hợp lý hơn nhiều so với kết quả kết hợp của Demster cổ điển trong Mục 2.2. m (b) = 0.1012 hợp lý hơn m (b) = 1. Mặc dù m(b) lớn hơn nhiều so với chức năng khối lượng ban đầu, nó vẫn nhỏ hơn 1/7, điều này có nghĩa là {b} m (b) không có quá nhiều hỗ trợ.3957 là hợp lý vì {a} và {c} nhận được sự hỗ trợ mạnh mẽ từ các nguồn gốc ban đầu.</w:t>
-      </w:r>
-    </w:p>
-    <w:p>
-      <w:pPr>
-        <w:pStyle w:val="ListParagraph"/>
         <w:numPr>
           <w:ilvl w:val="0"/>
           <w:numId w:val="19"/>
@@ -4365,26 +4620,7 @@
           <w:szCs w:val="26"/>
           <w:shd w:val="clear" w:color="auto" w:fill="FDFDFD"/>
         </w:rPr>
-        <w:t>Bảng 1 Kết quả của hai</w:t>
-      </w:r>
-      <w:r>
-        <w:rPr>
-          <w:rFonts w:ascii="Times New Roman" w:hAnsi="Times New Roman" w:cs="Times New Roman"/>
-          <w:color w:val="000000"/>
-          <w:sz w:val="26"/>
-          <w:szCs w:val="26"/>
-        </w:rPr>
-        <w:br/>
-      </w:r>
-      <w:r>
-        <w:rPr>
-          <w:rFonts w:ascii="Times New Roman" w:hAnsi="Times New Roman" w:cs="Times New Roman"/>
-          <w:color w:val="000000"/>
-          <w:sz w:val="26"/>
-          <w:szCs w:val="26"/>
-          <w:shd w:val="clear" w:color="auto" w:fill="FDFDFD"/>
-        </w:rPr>
-        <w:t>quy tắc kết hợp của Ví dụ 4.</w:t>
+        <w:t>Bảng 2 Kết quả của hai quy tắc kết hợp trong Ví dụ 5</w:t>
       </w:r>
       <w:r>
         <w:rPr>
@@ -4405,10 +4641,10 @@
           <w:shd w:val="clear" w:color="auto" w:fill="FDFDFD"/>
         </w:rPr>
         <w:drawing>
-          <wp:inline distT="0" distB="0" distL="0" distR="0" wp14:anchorId="69D86EFA" wp14:editId="40B12AB2">
-            <wp:extent cx="5715798" cy="866896"/>
+          <wp:inline distT="0" distB="0" distL="0" distR="0" wp14:anchorId="7175540A" wp14:editId="0684956A">
+            <wp:extent cx="5630061" cy="771633"/>
             <wp:effectExtent l="0" t="0" r="0" b="9525"/>
-            <wp:docPr id="27" name="Picture 27"/>
+            <wp:docPr id="28" name="Picture 28"/>
             <wp:cNvGraphicFramePr>
               <a:graphicFrameLocks xmlns:a="http://schemas.openxmlformats.org/drawingml/2006/main" noChangeAspect="1"/>
             </wp:cNvGraphicFramePr>
@@ -4428,7 +4664,7 @@
                   <pic:spPr>
                     <a:xfrm>
                       <a:off x="0" y="0"/>
-                      <a:ext cx="5715798" cy="866896"/>
+                      <a:ext cx="5630061" cy="771633"/>
                     </a:xfrm>
                     <a:prstGeom prst="rect">
                       <a:avLst/>
@@ -4462,7 +4698,7 @@
           <w:szCs w:val="26"/>
           <w:shd w:val="clear" w:color="auto" w:fill="FDFDFD"/>
         </w:rPr>
-        <w:t>Bảng 2 Kết quả của hai quy tắc kết hợp trong Ví dụ 5</w:t>
+        <w:t>Bảng 3 Kết quả của hai quy tắc kết hợp trong Ví dụ 6</w:t>
       </w:r>
       <w:r>
         <w:rPr>
@@ -4483,10 +4719,10 @@
           <w:shd w:val="clear" w:color="auto" w:fill="FDFDFD"/>
         </w:rPr>
         <w:drawing>
-          <wp:inline distT="0" distB="0" distL="0" distR="0" wp14:anchorId="7175540A" wp14:editId="0684956A">
-            <wp:extent cx="5630061" cy="771633"/>
-            <wp:effectExtent l="0" t="0" r="0" b="9525"/>
-            <wp:docPr id="28" name="Picture 28"/>
+          <wp:inline distT="0" distB="0" distL="0" distR="0" wp14:anchorId="6F59179D" wp14:editId="0E385A6F">
+            <wp:extent cx="5591955" cy="790685"/>
+            <wp:effectExtent l="0" t="0" r="8890" b="9525"/>
+            <wp:docPr id="29" name="Picture 29"/>
             <wp:cNvGraphicFramePr>
               <a:graphicFrameLocks xmlns:a="http://schemas.openxmlformats.org/drawingml/2006/main" noChangeAspect="1"/>
             </wp:cNvGraphicFramePr>
@@ -4506,7 +4742,7 @@
                   <pic:spPr>
                     <a:xfrm>
                       <a:off x="0" y="0"/>
-                      <a:ext cx="5630061" cy="771633"/>
+                      <a:ext cx="5591955" cy="790685"/>
                     </a:xfrm>
                     <a:prstGeom prst="rect">
                       <a:avLst/>
@@ -4521,10 +4757,41 @@
     </w:p>
     <w:p>
       <w:pPr>
+        <w:ind w:firstLine="720"/>
+        <w:rPr>
+          <w:rFonts w:ascii="Times New Roman" w:hAnsi="Times New Roman" w:cs="Times New Roman"/>
+          <w:color w:val="000000"/>
+          <w:sz w:val="26"/>
+          <w:szCs w:val="26"/>
+          <w:shd w:val="clear" w:color="auto" w:fill="FDFDFD"/>
+        </w:rPr>
+      </w:pPr>
+      <w:r>
+        <w:rPr>
+          <w:rFonts w:ascii="Times New Roman" w:hAnsi="Times New Roman" w:cs="Times New Roman"/>
+          <w:sz w:val="26"/>
+          <w:szCs w:val="26"/>
+        </w:rPr>
+        <w:t xml:space="preserve">3.3 </w:t>
+      </w:r>
+      <w:r>
+        <w:rPr>
+          <w:rFonts w:ascii="Times New Roman" w:hAnsi="Times New Roman" w:cs="Times New Roman"/>
+          <w:color w:val="000000"/>
+          <w:sz w:val="26"/>
+          <w:szCs w:val="26"/>
+          <w:highlight w:val="yellow"/>
+          <w:shd w:val="clear" w:color="auto" w:fill="FDFDFD"/>
+        </w:rPr>
+        <w:t>Điều kiện thích hợp</w:t>
+      </w:r>
+    </w:p>
+    <w:p>
+      <w:pPr>
         <w:pStyle w:val="ListParagraph"/>
         <w:numPr>
           <w:ilvl w:val="0"/>
-          <w:numId w:val="19"/>
+          <w:numId w:val="20"/>
         </w:numPr>
         <w:rPr>
           <w:rFonts w:ascii="Times New Roman" w:hAnsi="Times New Roman" w:cs="Times New Roman"/>
@@ -4540,7 +4807,45 @@
           <w:szCs w:val="26"/>
           <w:shd w:val="clear" w:color="auto" w:fill="FDFDFD"/>
         </w:rPr>
-        <w:t>Bảng 3 Kết quả của hai quy tắc kết hợp trong Ví dụ 6</w:t>
+        <w:t xml:space="preserve">Ví dụ 5 Giả sử FOD là </w:t>
+      </w:r>
+      <w:r>
+        <w:rPr>
+          <w:rFonts w:ascii="Times New Roman" w:hAnsi="Times New Roman" w:cs="Times New Roman"/>
+          <w:bCs/>
+          <w:sz w:val="26"/>
+          <w:szCs w:val="26"/>
+        </w:rPr>
+        <w:t>Ω</w:t>
+      </w:r>
+      <w:r>
+        <w:rPr>
+          <w:rFonts w:ascii="Times New Roman" w:hAnsi="Times New Roman" w:cs="Times New Roman"/>
+          <w:color w:val="000000"/>
+          <w:sz w:val="26"/>
+          <w:szCs w:val="26"/>
+          <w:shd w:val="clear" w:color="auto" w:fill="FDFDFD"/>
+        </w:rPr>
+        <w:t xml:space="preserve"> = {a, b, c} và hai</w:t>
+      </w:r>
+      <w:r>
+        <w:rPr>
+          <w:rFonts w:ascii="Times New Roman" w:hAnsi="Times New Roman" w:cs="Times New Roman"/>
+          <w:color w:val="000000"/>
+          <w:sz w:val="26"/>
+          <w:szCs w:val="26"/>
+        </w:rPr>
+        <w:br/>
+      </w:r>
+      <w:r>
+        <w:rPr>
+          <w:rFonts w:ascii="Times New Roman" w:hAnsi="Times New Roman" w:cs="Times New Roman"/>
+          <w:color w:val="000000"/>
+          <w:sz w:val="26"/>
+          <w:szCs w:val="26"/>
+          <w:shd w:val="clear" w:color="auto" w:fill="FDFDFD"/>
+        </w:rPr>
+        <w:t>BPA được cung cấp như</w:t>
       </w:r>
       <w:r>
         <w:rPr>
@@ -4561,10 +4866,10 @@
           <w:shd w:val="clear" w:color="auto" w:fill="FDFDFD"/>
         </w:rPr>
         <w:drawing>
-          <wp:inline distT="0" distB="0" distL="0" distR="0" wp14:anchorId="6F59179D" wp14:editId="0E385A6F">
-            <wp:extent cx="5591955" cy="790685"/>
-            <wp:effectExtent l="0" t="0" r="8890" b="9525"/>
-            <wp:docPr id="29" name="Picture 29"/>
+          <wp:inline distT="0" distB="0" distL="0" distR="0" wp14:anchorId="1F6019B1" wp14:editId="4378EBB0">
+            <wp:extent cx="1895740" cy="419158"/>
+            <wp:effectExtent l="0" t="0" r="9525" b="0"/>
+            <wp:docPr id="31" name="Picture 31"/>
             <wp:cNvGraphicFramePr>
               <a:graphicFrameLocks xmlns:a="http://schemas.openxmlformats.org/drawingml/2006/main" noChangeAspect="1"/>
             </wp:cNvGraphicFramePr>
@@ -4584,7 +4889,7 @@
                   <pic:spPr>
                     <a:xfrm>
                       <a:off x="0" y="0"/>
-                      <a:ext cx="5591955" cy="790685"/>
+                      <a:ext cx="1895740" cy="419158"/>
                     </a:xfrm>
                     <a:prstGeom prst="rect">
                       <a:avLst/>
@@ -4599,33 +4904,25 @@
     </w:p>
     <w:p>
       <w:pPr>
-        <w:ind w:firstLine="720"/>
-        <w:rPr>
-          <w:rFonts w:ascii="Times New Roman" w:hAnsi="Times New Roman" w:cs="Times New Roman"/>
-          <w:color w:val="000000"/>
-          <w:sz w:val="26"/>
-          <w:szCs w:val="26"/>
-          <w:shd w:val="clear" w:color="auto" w:fill="FDFDFD"/>
-        </w:rPr>
-      </w:pPr>
-      <w:r>
-        <w:rPr>
-          <w:rFonts w:ascii="Times New Roman" w:hAnsi="Times New Roman" w:cs="Times New Roman"/>
-          <w:sz w:val="26"/>
-          <w:szCs w:val="26"/>
-        </w:rPr>
-        <w:t xml:space="preserve">3.3 </w:t>
-      </w:r>
-      <w:r>
-        <w:rPr>
-          <w:rFonts w:ascii="Times New Roman" w:hAnsi="Times New Roman" w:cs="Times New Roman"/>
-          <w:color w:val="000000"/>
-          <w:sz w:val="26"/>
-          <w:szCs w:val="26"/>
-          <w:highlight w:val="yellow"/>
-          <w:shd w:val="clear" w:color="auto" w:fill="FDFDFD"/>
-        </w:rPr>
-        <w:t>Điều kiện thích hợp</w:t>
+        <w:pStyle w:val="ListParagraph"/>
+        <w:ind w:left="1440"/>
+        <w:rPr>
+          <w:rFonts w:ascii="Times New Roman" w:hAnsi="Times New Roman" w:cs="Times New Roman"/>
+          <w:color w:val="000000"/>
+          <w:sz w:val="26"/>
+          <w:szCs w:val="26"/>
+          <w:shd w:val="clear" w:color="auto" w:fill="FDFDFD"/>
+        </w:rPr>
+      </w:pPr>
+      <w:r>
+        <w:rPr>
+          <w:rFonts w:ascii="Times New Roman" w:hAnsi="Times New Roman" w:cs="Times New Roman"/>
+          <w:color w:val="000000"/>
+          <w:sz w:val="26"/>
+          <w:szCs w:val="26"/>
+          <w:shd w:val="clear" w:color="auto" w:fill="FDFDFD"/>
+        </w:rPr>
+        <w:t>Kết quả của hai quy tắc kết hợp được trình bày trong Bảng 2.</w:t>
       </w:r>
     </w:p>
     <w:p>
@@ -4649,7 +4946,7 @@
           <w:szCs w:val="26"/>
           <w:shd w:val="clear" w:color="auto" w:fill="FDFDFD"/>
         </w:rPr>
-        <w:t xml:space="preserve">Ví dụ 5 Giả sử FOD là </w:t>
+        <w:t xml:space="preserve">Ví dụ 6 Giả sử rằng FOD là </w:t>
       </w:r>
       <w:r>
         <w:rPr>
@@ -4687,31 +4984,22 @@
           <w:szCs w:val="26"/>
           <w:shd w:val="clear" w:color="auto" w:fill="FDFDFD"/>
         </w:rPr>
-        <w:t>BPA được cung cấp như</w:t>
+        <w:t xml:space="preserve">BPA được cung cấp như </w:t>
       </w:r>
       <w:r>
         <w:rPr>
           <w:rFonts w:ascii="Times New Roman" w:hAnsi="Times New Roman" w:cs="Times New Roman"/>
           <w:noProof/>
-          <w:sz w:val="26"/>
-          <w:szCs w:val="26"/>
-        </w:rPr>
-        <w:t xml:space="preserve"> </w:t>
-      </w:r>
-      <w:r>
-        <w:rPr>
-          <w:rFonts w:ascii="Times New Roman" w:hAnsi="Times New Roman" w:cs="Times New Roman"/>
-          <w:noProof/>
           <w:color w:val="000000"/>
           <w:sz w:val="26"/>
           <w:szCs w:val="26"/>
           <w:shd w:val="clear" w:color="auto" w:fill="FDFDFD"/>
         </w:rPr>
         <w:drawing>
-          <wp:inline distT="0" distB="0" distL="0" distR="0" wp14:anchorId="1F6019B1" wp14:editId="4378EBB0">
-            <wp:extent cx="1895740" cy="419158"/>
-            <wp:effectExtent l="0" t="0" r="9525" b="0"/>
-            <wp:docPr id="31" name="Picture 31"/>
+          <wp:inline distT="0" distB="0" distL="0" distR="0" wp14:anchorId="373654A8" wp14:editId="0480CCBC">
+            <wp:extent cx="2629267" cy="428685"/>
+            <wp:effectExtent l="0" t="0" r="0" b="9525"/>
+            <wp:docPr id="32" name="Picture 32"/>
             <wp:cNvGraphicFramePr>
               <a:graphicFrameLocks xmlns:a="http://schemas.openxmlformats.org/drawingml/2006/main" noChangeAspect="1"/>
             </wp:cNvGraphicFramePr>
@@ -4731,7 +5019,7 @@
                   <pic:spPr>
                     <a:xfrm>
                       <a:off x="0" y="0"/>
-                      <a:ext cx="1895740" cy="419158"/>
+                      <a:ext cx="2629267" cy="428685"/>
                     </a:xfrm>
                     <a:prstGeom prst="rect">
                       <a:avLst/>
@@ -4750,21 +5038,54 @@
         <w:ind w:left="1440"/>
         <w:rPr>
           <w:rFonts w:ascii="Times New Roman" w:hAnsi="Times New Roman" w:cs="Times New Roman"/>
-          <w:color w:val="000000"/>
-          <w:sz w:val="26"/>
-          <w:szCs w:val="26"/>
-          <w:shd w:val="clear" w:color="auto" w:fill="FDFDFD"/>
-        </w:rPr>
-      </w:pPr>
-      <w:r>
-        <w:rPr>
-          <w:rFonts w:ascii="Times New Roman" w:hAnsi="Times New Roman" w:cs="Times New Roman"/>
-          <w:color w:val="000000"/>
-          <w:sz w:val="26"/>
-          <w:szCs w:val="26"/>
-          <w:shd w:val="clear" w:color="auto" w:fill="FDFDFD"/>
-        </w:rPr>
-        <w:t>Kết quả của hai quy tắc kết hợp được trình bày trong Bảng 2.</w:t>
+          <w:sz w:val="26"/>
+          <w:szCs w:val="26"/>
+        </w:rPr>
+      </w:pPr>
+    </w:p>
+    <w:p>
+      <w:pPr>
+        <w:pStyle w:val="ListParagraph"/>
+        <w:ind w:left="1440"/>
+        <w:rPr>
+          <w:rFonts w:ascii="Times New Roman" w:hAnsi="Times New Roman" w:cs="Times New Roman"/>
+          <w:color w:val="000000"/>
+          <w:sz w:val="26"/>
+          <w:szCs w:val="26"/>
+          <w:shd w:val="clear" w:color="auto" w:fill="FDFDFD"/>
+        </w:rPr>
+      </w:pPr>
+      <w:r>
+        <w:rPr>
+          <w:rFonts w:ascii="Times New Roman" w:hAnsi="Times New Roman" w:cs="Times New Roman"/>
+          <w:color w:val="000000"/>
+          <w:sz w:val="26"/>
+          <w:szCs w:val="26"/>
+          <w:shd w:val="clear" w:color="auto" w:fill="FDFDFD"/>
+        </w:rPr>
+        <w:t xml:space="preserve">Kết quả của hai quy tắc kết hợp được trình bày trong Bảng </w:t>
+      </w:r>
+      <w:proofErr w:type="gramStart"/>
+      <w:r>
+        <w:rPr>
+          <w:rFonts w:ascii="Times New Roman" w:hAnsi="Times New Roman" w:cs="Times New Roman"/>
+          <w:color w:val="000000"/>
+          <w:sz w:val="26"/>
+          <w:szCs w:val="26"/>
+          <w:shd w:val="clear" w:color="auto" w:fill="FDFDFD"/>
+        </w:rPr>
+        <w:t>3.Như</w:t>
+      </w:r>
+      <w:proofErr w:type="gramEnd"/>
+      <w:r>
+        <w:rPr>
+          <w:rFonts w:ascii="Times New Roman" w:hAnsi="Times New Roman" w:cs="Times New Roman"/>
+          <w:color w:val="000000"/>
+          <w:sz w:val="26"/>
+          <w:szCs w:val="26"/>
+          <w:shd w:val="clear" w:color="auto" w:fill="FDFDFD"/>
+        </w:rPr>
+        <w:t xml:space="preserve"> có thể thấy trong Bảng 2 và 3, khi tất cả các chức năng khối lượng của một tập hợp hai bằng chứng là không bằng không hoặc tất cả các chức năng khối lượng của tập hợp hoàn chỉnh của hai bằng chứng là không bằng 0, kết quả của hai quy tắc này có ít khác biệt. Ví dụ 5 và 6 lần lượt hỗ trợ mạnh mẽ trên {a} và {c}. Kết quả của hai quy tắc tổ hợp đều hợp lý, mang lại khả năng bình đẳng cho {a} và {c} nhiều hơn nhiều so với {b}. Để giảm độ phức tạp trong tính toán, không cần phải dùng hàm đức tin cơ sở khi hai tình huống này xuất hiện.</w:t>
       </w:r>
     </w:p>
     <w:p>
@@ -4788,16 +5109,17 @@
           <w:szCs w:val="26"/>
           <w:shd w:val="clear" w:color="auto" w:fill="FDFDFD"/>
         </w:rPr>
-        <w:t xml:space="preserve">Ví dụ 6 Giả sử rằng FOD là </w:t>
-      </w:r>
-      <w:r>
-        <w:rPr>
-          <w:rFonts w:ascii="Times New Roman" w:hAnsi="Times New Roman" w:cs="Times New Roman"/>
-          <w:bCs/>
-          <w:sz w:val="26"/>
-          <w:szCs w:val="26"/>
-        </w:rPr>
-        <w:t>Ω</w:t>
+        <w:t xml:space="preserve">Ví dụ 7 Giả sử rằng FOD là </w:t>
+      </w:r>
+      <w:r>
+        <w:rPr>
+          <w:rFonts w:ascii="Times New Roman" w:eastAsia="Malgun Gothic" w:hAnsi="Times New Roman" w:cs="Times New Roman"/>
+          <w:color w:val="000000"/>
+          <w:sz w:val="26"/>
+          <w:szCs w:val="26"/>
+          <w:shd w:val="clear" w:color="auto" w:fill="FDFDFD"/>
+        </w:rPr>
+        <w:t>훺</w:t>
       </w:r>
       <w:r>
         <w:rPr>
@@ -4838,10 +5160,10 @@
           <w:shd w:val="clear" w:color="auto" w:fill="FDFDFD"/>
         </w:rPr>
         <w:drawing>
-          <wp:inline distT="0" distB="0" distL="0" distR="0" wp14:anchorId="373654A8" wp14:editId="0480CCBC">
-            <wp:extent cx="2629267" cy="428685"/>
+          <wp:inline distT="0" distB="0" distL="0" distR="0" wp14:anchorId="23A32988" wp14:editId="5EC1A15A">
+            <wp:extent cx="2629267" cy="447737"/>
             <wp:effectExtent l="0" t="0" r="0" b="9525"/>
-            <wp:docPr id="32" name="Picture 32"/>
+            <wp:docPr id="33" name="Picture 33"/>
             <wp:cNvGraphicFramePr>
               <a:graphicFrameLocks xmlns:a="http://schemas.openxmlformats.org/drawingml/2006/main" noChangeAspect="1"/>
             </wp:cNvGraphicFramePr>
@@ -4861,7 +5183,7 @@
                   <pic:spPr>
                     <a:xfrm>
                       <a:off x="0" y="0"/>
-                      <a:ext cx="2629267" cy="428685"/>
+                      <a:ext cx="2629267" cy="447737"/>
                     </a:xfrm>
                     <a:prstGeom prst="rect">
                       <a:avLst/>
@@ -4880,54 +5202,21 @@
         <w:ind w:left="1440"/>
         <w:rPr>
           <w:rFonts w:ascii="Times New Roman" w:hAnsi="Times New Roman" w:cs="Times New Roman"/>
-          <w:sz w:val="26"/>
-          <w:szCs w:val="26"/>
-        </w:rPr>
-      </w:pPr>
-    </w:p>
-    <w:p>
-      <w:pPr>
-        <w:pStyle w:val="ListParagraph"/>
-        <w:ind w:left="1440"/>
-        <w:rPr>
-          <w:rFonts w:ascii="Times New Roman" w:hAnsi="Times New Roman" w:cs="Times New Roman"/>
-          <w:color w:val="000000"/>
-          <w:sz w:val="26"/>
-          <w:szCs w:val="26"/>
-          <w:shd w:val="clear" w:color="auto" w:fill="FDFDFD"/>
-        </w:rPr>
-      </w:pPr>
-      <w:r>
-        <w:rPr>
-          <w:rFonts w:ascii="Times New Roman" w:hAnsi="Times New Roman" w:cs="Times New Roman"/>
-          <w:color w:val="000000"/>
-          <w:sz w:val="26"/>
-          <w:szCs w:val="26"/>
-          <w:shd w:val="clear" w:color="auto" w:fill="FDFDFD"/>
-        </w:rPr>
-        <w:t xml:space="preserve">Kết quả của hai quy tắc kết hợp được trình bày trong Bảng </w:t>
-      </w:r>
-      <w:proofErr w:type="gramStart"/>
-      <w:r>
-        <w:rPr>
-          <w:rFonts w:ascii="Times New Roman" w:hAnsi="Times New Roman" w:cs="Times New Roman"/>
-          <w:color w:val="000000"/>
-          <w:sz w:val="26"/>
-          <w:szCs w:val="26"/>
-          <w:shd w:val="clear" w:color="auto" w:fill="FDFDFD"/>
-        </w:rPr>
-        <w:t>3.Như</w:t>
-      </w:r>
-      <w:proofErr w:type="gramEnd"/>
-      <w:r>
-        <w:rPr>
-          <w:rFonts w:ascii="Times New Roman" w:hAnsi="Times New Roman" w:cs="Times New Roman"/>
-          <w:color w:val="000000"/>
-          <w:sz w:val="26"/>
-          <w:szCs w:val="26"/>
-          <w:shd w:val="clear" w:color="auto" w:fill="FDFDFD"/>
-        </w:rPr>
-        <w:t xml:space="preserve"> có thể thấy trong Bảng 2 và 3, khi tất cả các chức năng khối lượng của một tập hợp hai bằng chứng là không bằng không hoặc tất cả các chức năng khối lượng của tập hợp hoàn chỉnh của hai bằng chứng là không bằng 0, kết quả của hai quy tắc này có ít khác biệt. Ví dụ 5 và 6 lần lượt hỗ trợ mạnh mẽ trên {a} và {c}. Kết quả của hai quy tắc tổ hợp đều hợp lý, mang lại khả năng bình đẳng cho {a} và {c} nhiều hơn nhiều so với {b}. Để giảm độ phức tạp trong tính toán, không cần phải dùng hàm đức tin cơ sở khi hai tình huống này xuất hiện.</w:t>
+          <w:color w:val="000000"/>
+          <w:sz w:val="26"/>
+          <w:szCs w:val="26"/>
+          <w:shd w:val="clear" w:color="auto" w:fill="FDFDFD"/>
+        </w:rPr>
+      </w:pPr>
+      <w:r>
+        <w:rPr>
+          <w:rFonts w:ascii="Times New Roman" w:hAnsi="Times New Roman" w:cs="Times New Roman"/>
+          <w:color w:val="000000"/>
+          <w:sz w:val="26"/>
+          <w:szCs w:val="26"/>
+          <w:shd w:val="clear" w:color="auto" w:fill="FDFDFD"/>
+        </w:rPr>
+        <w:t>Kết quả của hai quy tắc kết hợp được trình bày trong Bảng 4.</w:t>
       </w:r>
     </w:p>
     <w:p>
@@ -4951,61 +5240,781 @@
           <w:szCs w:val="26"/>
           <w:shd w:val="clear" w:color="auto" w:fill="FDFDFD"/>
         </w:rPr>
-        <w:t xml:space="preserve">Ví dụ 7 Giả sử rằng FOD là </w:t>
-      </w:r>
-      <w:r>
-        <w:rPr>
-          <w:rFonts w:ascii="Times New Roman" w:eastAsia="Malgun Gothic" w:hAnsi="Times New Roman" w:cs="Times New Roman"/>
-          <w:color w:val="000000"/>
-          <w:sz w:val="26"/>
-          <w:szCs w:val="26"/>
-          <w:shd w:val="clear" w:color="auto" w:fill="FDFDFD"/>
-        </w:rPr>
-        <w:t>훺</w:t>
-      </w:r>
-      <w:r>
-        <w:rPr>
-          <w:rFonts w:ascii="Times New Roman" w:hAnsi="Times New Roman" w:cs="Times New Roman"/>
-          <w:color w:val="000000"/>
-          <w:sz w:val="26"/>
-          <w:szCs w:val="26"/>
-          <w:shd w:val="clear" w:color="auto" w:fill="FDFDFD"/>
-        </w:rPr>
-        <w:t xml:space="preserve"> = {a, b, c} và hai</w:t>
-      </w:r>
-      <w:r>
-        <w:rPr>
-          <w:rFonts w:ascii="Times New Roman" w:hAnsi="Times New Roman" w:cs="Times New Roman"/>
-          <w:color w:val="000000"/>
-          <w:sz w:val="26"/>
-          <w:szCs w:val="26"/>
-        </w:rPr>
-        <w:br/>
-      </w:r>
-      <w:r>
-        <w:rPr>
-          <w:rFonts w:ascii="Times New Roman" w:hAnsi="Times New Roman" w:cs="Times New Roman"/>
-          <w:color w:val="000000"/>
-          <w:sz w:val="26"/>
-          <w:szCs w:val="26"/>
-          <w:shd w:val="clear" w:color="auto" w:fill="FDFDFD"/>
-        </w:rPr>
-        <w:t xml:space="preserve">BPA được cung cấp như </w:t>
-      </w:r>
+        <w:t>Có thể dễ dàng thấy rằng kết quả từ phương pháp được đề xuất của chúng tôi hợp lý hơn so với quy tắc của Demster cổ điển. Nguồn 1 hỗ trợ mạnh mẽ {a}, trong khi nguồn 2 ít hỗ trợ trên {a} và ngược lại hỗ trợ {c}. Mặc dù có rất ít hỗ trợ trên {b} nói chung được hai nguồn chấp nhận, nhưng kết quả kết hợp cung cấp hỗ trợ tương đương cho {a} và {c} là hợp lý hơn</w:t>
+      </w:r>
+    </w:p>
+    <w:p>
+      <w:pPr>
+        <w:pStyle w:val="ListParagraph"/>
+        <w:numPr>
+          <w:ilvl w:val="0"/>
+          <w:numId w:val="20"/>
+        </w:numPr>
+        <w:rPr>
+          <w:rFonts w:ascii="Times New Roman" w:hAnsi="Times New Roman" w:cs="Times New Roman"/>
+          <w:sz w:val="26"/>
+          <w:szCs w:val="26"/>
+        </w:rPr>
+      </w:pPr>
+      <w:r>
+        <w:rPr>
+          <w:rFonts w:ascii="Times New Roman" w:hAnsi="Times New Roman" w:cs="Times New Roman"/>
+          <w:color w:val="000000"/>
+          <w:sz w:val="26"/>
+          <w:szCs w:val="26"/>
+          <w:shd w:val="clear" w:color="auto" w:fill="FDFDFD"/>
+        </w:rPr>
+        <w:t>Có thể quan sát và thảo luận thêm nhiều điều nữa. Với ví dụ 5 và 6, tập hợp đầy đủ của kết quả kết hợp không phải là 0 ngay cả khi chúng ta sử dụng quy tắc Demster cổ điển. Trong những tình huống như vậy, hai quy tắc tổ hợp có tác động gần như giống nhau. Tuy nhiên, ví dụ 7 tập hợp đầy đủ kết quả kết hợp là 0, và hai kết quả có sự khác biệt rõ rệt. Do đó, chúng ta có thể kết luận rằng trong những tình huống có xung đột, toàn bộ tập hợp có thể được coi là yếu tố làm suy yếu xung đột. Mỗi khi chúng ta tạo ra BPA, nhiều xung đột có thể được tránh nếu các hàm đại chúng của tập hợp hoàn chỉnh không phải là 0.</w:t>
+      </w:r>
+    </w:p>
+    <w:p>
+      <w:pPr>
+        <w:ind w:firstLine="720"/>
+        <w:rPr>
+          <w:rFonts w:ascii="Times New Roman" w:hAnsi="Times New Roman" w:cs="Times New Roman"/>
+          <w:sz w:val="26"/>
+          <w:szCs w:val="26"/>
+        </w:rPr>
+      </w:pPr>
+      <w:r>
+        <w:rPr>
+          <w:rFonts w:ascii="Times New Roman" w:hAnsi="Times New Roman" w:cs="Times New Roman"/>
+          <w:sz w:val="26"/>
+          <w:szCs w:val="26"/>
+        </w:rPr>
+        <w:t xml:space="preserve">3.4 </w:t>
+      </w:r>
+      <w:r>
+        <w:rPr>
+          <w:rFonts w:ascii="Times New Roman" w:hAnsi="Times New Roman" w:cs="Times New Roman"/>
+          <w:sz w:val="26"/>
+          <w:szCs w:val="26"/>
+          <w:highlight w:val="yellow"/>
+        </w:rPr>
+        <w:t>Quy trình của phương pháp đề xuất sử dụng cơ sở chức năng niềm tin</w:t>
+      </w:r>
+    </w:p>
+    <w:p>
+      <w:pPr>
+        <w:pStyle w:val="ListParagraph"/>
+        <w:numPr>
+          <w:ilvl w:val="0"/>
+          <w:numId w:val="1"/>
+        </w:numPr>
+        <w:rPr>
+          <w:rFonts w:ascii="Times New Roman" w:hAnsi="Times New Roman" w:cs="Times New Roman"/>
+          <w:sz w:val="26"/>
+          <w:szCs w:val="26"/>
+        </w:rPr>
+      </w:pPr>
+      <w:r>
+        <w:rPr>
+          <w:rFonts w:ascii="Times New Roman" w:hAnsi="Times New Roman" w:cs="Times New Roman"/>
+          <w:color w:val="000000" w:themeColor="text1"/>
+          <w:sz w:val="26"/>
+          <w:szCs w:val="26"/>
+        </w:rPr>
+        <w:t>Bước 1</w:t>
+      </w:r>
+      <w:r>
+        <w:rPr>
+          <w:rFonts w:ascii="Times New Roman" w:hAnsi="Times New Roman" w:cs="Times New Roman"/>
+          <w:sz w:val="26"/>
+          <w:szCs w:val="26"/>
+        </w:rPr>
+        <w:t>: Tạo chức năng niềm tin cơ bản cho dù bằng chứng là một hệ thống ứng dụng cập nhật theo thời gian thực hoặc một tập dữ liệu, mỗi thuộc tính được coi là một nguồn thông tin độc lập. Sử dụng các loại khác nhau của phương pháp tạp BPA của từng thuộc tính là</w:t>
+      </w:r>
+      <w:r>
+        <w:rPr>
+          <w:rFonts w:ascii="Times New Roman" w:hAnsi="Times New Roman" w:cs="Times New Roman"/>
+          <w:sz w:val="26"/>
+          <w:szCs w:val="26"/>
+        </w:rPr>
+        <w:t xml:space="preserve"> tầm quan trọng đặc biệt là trong hệ thống quân sự. Điều duy nhất chúng tôi cần quan tâm là liệu bằng chứng sắp tới có thuộc về một trong hai điều kiện được đề cập ở trên. </w:t>
+      </w:r>
+      <w:r>
+        <w:rPr>
+          <w:rFonts w:ascii="Times New Roman" w:hAnsi="Times New Roman" w:cs="Times New Roman"/>
+          <w:color w:val="000000" w:themeColor="text1"/>
+          <w:sz w:val="26"/>
+          <w:szCs w:val="26"/>
+        </w:rPr>
+        <w:t>Nếu vậy, hãy liên kết trực tiếp với kết quả được tạo ra; nếu không, sử dụng cơ sở chức năng niềm tin để sửa đổi BPA trước khi kết hợp.</w:t>
+      </w:r>
+    </w:p>
+    <w:p>
+      <w:pPr>
+        <w:pStyle w:val="ListParagraph"/>
+        <w:numPr>
+          <w:ilvl w:val="0"/>
+          <w:numId w:val="1"/>
+        </w:numPr>
+        <w:rPr>
+          <w:rFonts w:ascii="Times New Roman" w:hAnsi="Times New Roman" w:cs="Times New Roman"/>
+          <w:sz w:val="26"/>
+          <w:szCs w:val="26"/>
+        </w:rPr>
+      </w:pPr>
+      <w:r>
+        <w:rPr>
+          <w:rFonts w:ascii="Times New Roman" w:hAnsi="Times New Roman" w:cs="Times New Roman"/>
+          <w:sz w:val="26"/>
+          <w:szCs w:val="26"/>
+        </w:rPr>
+        <w:t xml:space="preserve">Bảng 4: kết quả của hai quy tắc tổ hợp của ví dụ 7 </w:t>
+      </w:r>
+    </w:p>
+    <w:tbl>
+      <w:tblPr>
+        <w:tblStyle w:val="TableGrid"/>
+        <w:tblW w:w="10260" w:type="dxa"/>
+        <w:tblInd w:w="-275" w:type="dxa"/>
+        <w:tblLook w:val="04A0" w:firstRow="1" w:lastRow="0" w:firstColumn="1" w:lastColumn="0" w:noHBand="0" w:noVBand="1"/>
+      </w:tblPr>
+      <w:tblGrid>
+        <w:gridCol w:w="2256"/>
+        <w:gridCol w:w="1164"/>
+        <w:gridCol w:w="990"/>
+        <w:gridCol w:w="990"/>
+        <w:gridCol w:w="1170"/>
+        <w:gridCol w:w="1170"/>
+        <w:gridCol w:w="1197"/>
+        <w:gridCol w:w="1323"/>
+      </w:tblGrid>
+      <w:tr>
+        <w:tc>
+          <w:tcPr>
+            <w:tcW w:w="2256" w:type="dxa"/>
+          </w:tcPr>
+          <w:p>
+            <w:pPr>
+              <w:pStyle w:val="ListParagraph"/>
+              <w:ind w:left="0"/>
+              <w:rPr>
+                <w:rFonts w:ascii="Times New Roman" w:hAnsi="Times New Roman" w:cs="Times New Roman"/>
+                <w:sz w:val="26"/>
+                <w:szCs w:val="26"/>
+              </w:rPr>
+            </w:pPr>
+          </w:p>
+        </w:tc>
+        <w:tc>
+          <w:tcPr>
+            <w:tcW w:w="1164" w:type="dxa"/>
+          </w:tcPr>
+          <w:p>
+            <w:pPr>
+              <w:pStyle w:val="ListParagraph"/>
+              <w:ind w:left="0"/>
+              <w:rPr>
+                <w:rFonts w:ascii="Times New Roman" w:hAnsi="Times New Roman" w:cs="Times New Roman"/>
+                <w:sz w:val="26"/>
+                <w:szCs w:val="26"/>
+              </w:rPr>
+            </w:pPr>
+            <w:r>
+              <w:rPr>
+                <w:rFonts w:ascii="Times New Roman" w:hAnsi="Times New Roman" w:cs="Times New Roman"/>
+                <w:sz w:val="26"/>
+                <w:szCs w:val="26"/>
+              </w:rPr>
+              <w:t>m(a)</w:t>
+            </w:r>
+          </w:p>
+        </w:tc>
+        <w:tc>
+          <w:tcPr>
+            <w:tcW w:w="990" w:type="dxa"/>
+          </w:tcPr>
+          <w:p>
+            <w:pPr>
+              <w:pStyle w:val="ListParagraph"/>
+              <w:ind w:left="0"/>
+              <w:rPr>
+                <w:rFonts w:ascii="Times New Roman" w:hAnsi="Times New Roman" w:cs="Times New Roman"/>
+                <w:sz w:val="26"/>
+                <w:szCs w:val="26"/>
+              </w:rPr>
+            </w:pPr>
+            <w:r>
+              <w:rPr>
+                <w:rFonts w:ascii="Times New Roman" w:hAnsi="Times New Roman" w:cs="Times New Roman"/>
+                <w:sz w:val="26"/>
+                <w:szCs w:val="26"/>
+              </w:rPr>
+              <w:t>m(b)</w:t>
+            </w:r>
+          </w:p>
+        </w:tc>
+        <w:tc>
+          <w:tcPr>
+            <w:tcW w:w="990" w:type="dxa"/>
+          </w:tcPr>
+          <w:p>
+            <w:pPr>
+              <w:pStyle w:val="ListParagraph"/>
+              <w:ind w:left="0"/>
+              <w:rPr>
+                <w:rFonts w:ascii="Times New Roman" w:hAnsi="Times New Roman" w:cs="Times New Roman"/>
+                <w:sz w:val="26"/>
+                <w:szCs w:val="26"/>
+              </w:rPr>
+            </w:pPr>
+            <w:r>
+              <w:rPr>
+                <w:rFonts w:ascii="Times New Roman" w:hAnsi="Times New Roman" w:cs="Times New Roman"/>
+                <w:sz w:val="26"/>
+                <w:szCs w:val="26"/>
+              </w:rPr>
+              <w:t>m(c)</w:t>
+            </w:r>
+          </w:p>
+        </w:tc>
+        <w:tc>
+          <w:tcPr>
+            <w:tcW w:w="1170" w:type="dxa"/>
+          </w:tcPr>
+          <w:p>
+            <w:pPr>
+              <w:pStyle w:val="ListParagraph"/>
+              <w:ind w:left="0"/>
+              <w:rPr>
+                <w:rFonts w:ascii="Times New Roman" w:hAnsi="Times New Roman" w:cs="Times New Roman"/>
+                <w:sz w:val="26"/>
+                <w:szCs w:val="26"/>
+              </w:rPr>
+            </w:pPr>
+            <w:r>
+              <w:rPr>
+                <w:rFonts w:ascii="Times New Roman" w:hAnsi="Times New Roman" w:cs="Times New Roman"/>
+                <w:sz w:val="26"/>
+                <w:szCs w:val="26"/>
+              </w:rPr>
+              <w:t>m(a,b)</w:t>
+            </w:r>
+          </w:p>
+        </w:tc>
+        <w:tc>
+          <w:tcPr>
+            <w:tcW w:w="1170" w:type="dxa"/>
+          </w:tcPr>
+          <w:p>
+            <w:pPr>
+              <w:pStyle w:val="ListParagraph"/>
+              <w:ind w:left="0"/>
+              <w:rPr>
+                <w:rFonts w:ascii="Times New Roman" w:hAnsi="Times New Roman" w:cs="Times New Roman"/>
+                <w:sz w:val="26"/>
+                <w:szCs w:val="26"/>
+              </w:rPr>
+            </w:pPr>
+            <w:r>
+              <w:rPr>
+                <w:rFonts w:ascii="Times New Roman" w:hAnsi="Times New Roman" w:cs="Times New Roman"/>
+                <w:sz w:val="26"/>
+                <w:szCs w:val="26"/>
+              </w:rPr>
+              <w:t>m(a,c)</w:t>
+            </w:r>
+          </w:p>
+        </w:tc>
+        <w:tc>
+          <w:tcPr>
+            <w:tcW w:w="1197" w:type="dxa"/>
+          </w:tcPr>
+          <w:p>
+            <w:pPr>
+              <w:pStyle w:val="ListParagraph"/>
+              <w:ind w:left="0"/>
+              <w:rPr>
+                <w:rFonts w:ascii="Times New Roman" w:hAnsi="Times New Roman" w:cs="Times New Roman"/>
+                <w:sz w:val="26"/>
+                <w:szCs w:val="26"/>
+              </w:rPr>
+            </w:pPr>
+            <w:r>
+              <w:rPr>
+                <w:rFonts w:ascii="Times New Roman" w:hAnsi="Times New Roman" w:cs="Times New Roman"/>
+                <w:sz w:val="26"/>
+                <w:szCs w:val="26"/>
+              </w:rPr>
+              <w:t>m(b,c)</w:t>
+            </w:r>
+          </w:p>
+        </w:tc>
+        <w:tc>
+          <w:tcPr>
+            <w:tcW w:w="1323" w:type="dxa"/>
+          </w:tcPr>
+          <w:p>
+            <w:pPr>
+              <w:pStyle w:val="ListParagraph"/>
+              <w:ind w:left="0"/>
+              <w:rPr>
+                <w:rFonts w:ascii="Times New Roman" w:hAnsi="Times New Roman" w:cs="Times New Roman"/>
+                <w:sz w:val="26"/>
+                <w:szCs w:val="26"/>
+              </w:rPr>
+            </w:pPr>
+            <w:r>
+              <w:rPr>
+                <w:rFonts w:ascii="Times New Roman" w:hAnsi="Times New Roman" w:cs="Times New Roman"/>
+                <w:sz w:val="26"/>
+                <w:szCs w:val="26"/>
+              </w:rPr>
+              <w:t>m(a,b,c)</w:t>
+            </w:r>
+          </w:p>
+        </w:tc>
+      </w:tr>
+      <w:tr>
+        <w:tc>
+          <w:tcPr>
+            <w:tcW w:w="2256" w:type="dxa"/>
+          </w:tcPr>
+          <w:p>
+            <w:pPr>
+              <w:pStyle w:val="ListParagraph"/>
+              <w:ind w:left="0"/>
+              <w:rPr>
+                <w:rFonts w:ascii="Times New Roman" w:hAnsi="Times New Roman" w:cs="Times New Roman"/>
+                <w:sz w:val="26"/>
+                <w:szCs w:val="26"/>
+              </w:rPr>
+            </w:pPr>
+            <w:r>
+              <w:rPr>
+                <w:rFonts w:ascii="Times New Roman" w:hAnsi="Times New Roman" w:cs="Times New Roman"/>
+                <w:sz w:val="26"/>
+                <w:szCs w:val="26"/>
+              </w:rPr>
+              <w:t>Quy tắc Dempsrer’s cổ điển</w:t>
+            </w:r>
+          </w:p>
+        </w:tc>
+        <w:tc>
+          <w:tcPr>
+            <w:tcW w:w="1164" w:type="dxa"/>
+          </w:tcPr>
+          <w:p>
+            <w:pPr>
+              <w:pStyle w:val="ListParagraph"/>
+              <w:ind w:left="0"/>
+              <w:rPr>
+                <w:rFonts w:ascii="Times New Roman" w:hAnsi="Times New Roman" w:cs="Times New Roman"/>
+                <w:sz w:val="26"/>
+                <w:szCs w:val="26"/>
+              </w:rPr>
+            </w:pPr>
+            <w:r>
+              <w:rPr>
+                <w:rFonts w:ascii="Times New Roman" w:hAnsi="Times New Roman" w:cs="Times New Roman"/>
+                <w:sz w:val="26"/>
+                <w:szCs w:val="26"/>
+              </w:rPr>
+              <w:t>0.3448</w:t>
+            </w:r>
+          </w:p>
+        </w:tc>
+        <w:tc>
+          <w:tcPr>
+            <w:tcW w:w="990" w:type="dxa"/>
+          </w:tcPr>
+          <w:p>
+            <w:pPr>
+              <w:pStyle w:val="ListParagraph"/>
+              <w:ind w:left="0"/>
+              <w:rPr>
+                <w:rFonts w:ascii="Times New Roman" w:hAnsi="Times New Roman" w:cs="Times New Roman"/>
+                <w:sz w:val="26"/>
+                <w:szCs w:val="26"/>
+              </w:rPr>
+            </w:pPr>
+            <w:r>
+              <w:rPr>
+                <w:rFonts w:ascii="Times New Roman" w:hAnsi="Times New Roman" w:cs="Times New Roman"/>
+                <w:sz w:val="26"/>
+                <w:szCs w:val="26"/>
+              </w:rPr>
+              <w:t>0.0345</w:t>
+            </w:r>
+          </w:p>
+        </w:tc>
+        <w:tc>
+          <w:tcPr>
+            <w:tcW w:w="990" w:type="dxa"/>
+          </w:tcPr>
+          <w:p>
+            <w:pPr>
+              <w:pStyle w:val="ListParagraph"/>
+              <w:ind w:left="0"/>
+              <w:rPr>
+                <w:rFonts w:ascii="Times New Roman" w:hAnsi="Times New Roman" w:cs="Times New Roman"/>
+                <w:sz w:val="26"/>
+                <w:szCs w:val="26"/>
+              </w:rPr>
+            </w:pPr>
+            <w:r>
+              <w:rPr>
+                <w:rFonts w:ascii="Times New Roman" w:hAnsi="Times New Roman" w:cs="Times New Roman"/>
+                <w:sz w:val="26"/>
+                <w:szCs w:val="26"/>
+              </w:rPr>
+              <w:t>0.6207</w:t>
+            </w:r>
+          </w:p>
+        </w:tc>
+        <w:tc>
+          <w:tcPr>
+            <w:tcW w:w="1170" w:type="dxa"/>
+          </w:tcPr>
+          <w:p>
+            <w:pPr>
+              <w:pStyle w:val="ListParagraph"/>
+              <w:ind w:left="0"/>
+              <w:rPr>
+                <w:rFonts w:ascii="Times New Roman" w:hAnsi="Times New Roman" w:cs="Times New Roman"/>
+                <w:sz w:val="26"/>
+                <w:szCs w:val="26"/>
+              </w:rPr>
+            </w:pPr>
+            <w:r>
+              <w:rPr>
+                <w:rFonts w:ascii="Times New Roman" w:hAnsi="Times New Roman" w:cs="Times New Roman"/>
+                <w:sz w:val="26"/>
+                <w:szCs w:val="26"/>
+              </w:rPr>
+              <w:t>0</w:t>
+            </w:r>
+          </w:p>
+        </w:tc>
+        <w:tc>
+          <w:tcPr>
+            <w:tcW w:w="1170" w:type="dxa"/>
+          </w:tcPr>
+          <w:p>
+            <w:pPr>
+              <w:pStyle w:val="ListParagraph"/>
+              <w:ind w:left="0"/>
+              <w:rPr>
+                <w:rFonts w:ascii="Times New Roman" w:hAnsi="Times New Roman" w:cs="Times New Roman"/>
+                <w:sz w:val="26"/>
+                <w:szCs w:val="26"/>
+              </w:rPr>
+            </w:pPr>
+            <w:r>
+              <w:rPr>
+                <w:rFonts w:ascii="Times New Roman" w:hAnsi="Times New Roman" w:cs="Times New Roman"/>
+                <w:sz w:val="26"/>
+                <w:szCs w:val="26"/>
+              </w:rPr>
+              <w:t>0</w:t>
+            </w:r>
+          </w:p>
+        </w:tc>
+        <w:tc>
+          <w:tcPr>
+            <w:tcW w:w="1197" w:type="dxa"/>
+          </w:tcPr>
+          <w:p>
+            <w:pPr>
+              <w:pStyle w:val="ListParagraph"/>
+              <w:ind w:left="0"/>
+              <w:rPr>
+                <w:rFonts w:ascii="Times New Roman" w:hAnsi="Times New Roman" w:cs="Times New Roman"/>
+                <w:sz w:val="26"/>
+                <w:szCs w:val="26"/>
+              </w:rPr>
+            </w:pPr>
+            <w:r>
+              <w:rPr>
+                <w:rFonts w:ascii="Times New Roman" w:hAnsi="Times New Roman" w:cs="Times New Roman"/>
+                <w:sz w:val="26"/>
+                <w:szCs w:val="26"/>
+              </w:rPr>
+              <w:t>0</w:t>
+            </w:r>
+          </w:p>
+        </w:tc>
+        <w:tc>
+          <w:tcPr>
+            <w:tcW w:w="1323" w:type="dxa"/>
+          </w:tcPr>
+          <w:p>
+            <w:pPr>
+              <w:pStyle w:val="ListParagraph"/>
+              <w:ind w:left="0"/>
+              <w:rPr>
+                <w:rFonts w:ascii="Times New Roman" w:hAnsi="Times New Roman" w:cs="Times New Roman"/>
+                <w:sz w:val="26"/>
+                <w:szCs w:val="26"/>
+              </w:rPr>
+            </w:pPr>
+            <w:r>
+              <w:rPr>
+                <w:rFonts w:ascii="Times New Roman" w:hAnsi="Times New Roman" w:cs="Times New Roman"/>
+                <w:sz w:val="26"/>
+                <w:szCs w:val="26"/>
+              </w:rPr>
+              <w:t>0</w:t>
+            </w:r>
+          </w:p>
+        </w:tc>
+      </w:tr>
+      <w:tr>
+        <w:tc>
+          <w:tcPr>
+            <w:tcW w:w="2256" w:type="dxa"/>
+          </w:tcPr>
+          <w:p>
+            <w:pPr>
+              <w:pStyle w:val="ListParagraph"/>
+              <w:ind w:left="0"/>
+              <w:rPr>
+                <w:rFonts w:ascii="Times New Roman" w:hAnsi="Times New Roman" w:cs="Times New Roman"/>
+                <w:sz w:val="26"/>
+                <w:szCs w:val="26"/>
+              </w:rPr>
+            </w:pPr>
+            <w:r>
+              <w:rPr>
+                <w:rFonts w:ascii="Times New Roman" w:hAnsi="Times New Roman" w:cs="Times New Roman"/>
+                <w:sz w:val="26"/>
+                <w:szCs w:val="26"/>
+              </w:rPr>
+              <w:t>Quy tắc Proposed</w:t>
+            </w:r>
+          </w:p>
+        </w:tc>
+        <w:tc>
+          <w:tcPr>
+            <w:tcW w:w="1164" w:type="dxa"/>
+          </w:tcPr>
+          <w:p>
+            <w:pPr>
+              <w:pStyle w:val="ListParagraph"/>
+              <w:ind w:left="0"/>
+              <w:rPr>
+                <w:rFonts w:ascii="Times New Roman" w:hAnsi="Times New Roman" w:cs="Times New Roman"/>
+                <w:sz w:val="26"/>
+                <w:szCs w:val="26"/>
+              </w:rPr>
+            </w:pPr>
+            <w:r>
+              <w:rPr>
+                <w:rFonts w:ascii="Times New Roman" w:hAnsi="Times New Roman" w:cs="Times New Roman"/>
+                <w:sz w:val="26"/>
+                <w:szCs w:val="26"/>
+              </w:rPr>
+              <w:t>0.3791</w:t>
+            </w:r>
+          </w:p>
+        </w:tc>
+        <w:tc>
+          <w:tcPr>
+            <w:tcW w:w="990" w:type="dxa"/>
+          </w:tcPr>
+          <w:p>
+            <w:pPr>
+              <w:pStyle w:val="ListParagraph"/>
+              <w:ind w:left="0"/>
+              <w:rPr>
+                <w:rFonts w:ascii="Times New Roman" w:hAnsi="Times New Roman" w:cs="Times New Roman"/>
+                <w:sz w:val="26"/>
+                <w:szCs w:val="26"/>
+              </w:rPr>
+            </w:pPr>
+            <w:r>
+              <w:rPr>
+                <w:rFonts w:ascii="Times New Roman" w:hAnsi="Times New Roman" w:cs="Times New Roman"/>
+                <w:sz w:val="26"/>
+                <w:szCs w:val="26"/>
+              </w:rPr>
+              <w:t>0.1110</w:t>
+            </w:r>
+          </w:p>
+        </w:tc>
+        <w:tc>
+          <w:tcPr>
+            <w:tcW w:w="990" w:type="dxa"/>
+          </w:tcPr>
+          <w:p>
+            <w:pPr>
+              <w:pStyle w:val="ListParagraph"/>
+              <w:ind w:left="0"/>
+              <w:rPr>
+                <w:rFonts w:ascii="Times New Roman" w:hAnsi="Times New Roman" w:cs="Times New Roman"/>
+                <w:sz w:val="26"/>
+                <w:szCs w:val="26"/>
+              </w:rPr>
+            </w:pPr>
+            <w:r>
+              <w:rPr>
+                <w:rFonts w:ascii="Times New Roman" w:hAnsi="Times New Roman" w:cs="Times New Roman"/>
+                <w:sz w:val="26"/>
+                <w:szCs w:val="26"/>
+              </w:rPr>
+              <w:t>0.3846</w:t>
+            </w:r>
+          </w:p>
+        </w:tc>
+        <w:tc>
+          <w:tcPr>
+            <w:tcW w:w="1170" w:type="dxa"/>
+          </w:tcPr>
+          <w:p>
+            <w:pPr>
+              <w:pStyle w:val="ListParagraph"/>
+              <w:ind w:left="0"/>
+              <w:rPr>
+                <w:rFonts w:ascii="Times New Roman" w:hAnsi="Times New Roman" w:cs="Times New Roman"/>
+                <w:sz w:val="26"/>
+                <w:szCs w:val="26"/>
+              </w:rPr>
+            </w:pPr>
+            <w:r>
+              <w:rPr>
+                <w:rFonts w:ascii="Times New Roman" w:hAnsi="Times New Roman" w:cs="Times New Roman"/>
+                <w:sz w:val="26"/>
+                <w:szCs w:val="26"/>
+              </w:rPr>
+              <w:t>0.0362</w:t>
+            </w:r>
+          </w:p>
+        </w:tc>
+        <w:tc>
+          <w:tcPr>
+            <w:tcW w:w="1170" w:type="dxa"/>
+          </w:tcPr>
+          <w:p>
+            <w:pPr>
+              <w:pStyle w:val="ListParagraph"/>
+              <w:ind w:left="0"/>
+              <w:rPr>
+                <w:rFonts w:ascii="Times New Roman" w:hAnsi="Times New Roman" w:cs="Times New Roman"/>
+                <w:sz w:val="26"/>
+                <w:szCs w:val="26"/>
+              </w:rPr>
+            </w:pPr>
+            <w:r>
+              <w:rPr>
+                <w:rFonts w:ascii="Times New Roman" w:hAnsi="Times New Roman" w:cs="Times New Roman"/>
+                <w:sz w:val="26"/>
+                <w:szCs w:val="26"/>
+              </w:rPr>
+              <w:t>0.0362</w:t>
+            </w:r>
+          </w:p>
+        </w:tc>
+        <w:tc>
+          <w:tcPr>
+            <w:tcW w:w="1197" w:type="dxa"/>
+          </w:tcPr>
+          <w:p>
+            <w:pPr>
+              <w:pStyle w:val="ListParagraph"/>
+              <w:ind w:left="0"/>
+              <w:rPr>
+                <w:rFonts w:ascii="Times New Roman" w:hAnsi="Times New Roman" w:cs="Times New Roman"/>
+                <w:sz w:val="26"/>
+                <w:szCs w:val="26"/>
+              </w:rPr>
+            </w:pPr>
+            <w:r>
+              <w:rPr>
+                <w:rFonts w:ascii="Times New Roman" w:hAnsi="Times New Roman" w:cs="Times New Roman"/>
+                <w:sz w:val="26"/>
+                <w:szCs w:val="26"/>
+              </w:rPr>
+              <w:t>0.0362</w:t>
+            </w:r>
+          </w:p>
+        </w:tc>
+        <w:tc>
+          <w:tcPr>
+            <w:tcW w:w="1323" w:type="dxa"/>
+          </w:tcPr>
+          <w:p>
+            <w:pPr>
+              <w:pStyle w:val="ListParagraph"/>
+              <w:ind w:left="0"/>
+              <w:rPr>
+                <w:rFonts w:ascii="Times New Roman" w:hAnsi="Times New Roman" w:cs="Times New Roman"/>
+                <w:sz w:val="26"/>
+                <w:szCs w:val="26"/>
+              </w:rPr>
+            </w:pPr>
+            <w:r>
+              <w:rPr>
+                <w:rFonts w:ascii="Times New Roman" w:hAnsi="Times New Roman" w:cs="Times New Roman"/>
+                <w:sz w:val="26"/>
+                <w:szCs w:val="26"/>
+              </w:rPr>
+              <w:t>0.0166</w:t>
+            </w:r>
+          </w:p>
+        </w:tc>
+      </w:tr>
+    </w:tbl>
+    <w:p>
+      <w:pPr>
+        <w:pStyle w:val="ListParagraph"/>
+        <w:rPr>
+          <w:rFonts w:ascii="Times New Roman" w:hAnsi="Times New Roman" w:cs="Times New Roman"/>
+          <w:sz w:val="26"/>
+          <w:szCs w:val="26"/>
+        </w:rPr>
+      </w:pPr>
+    </w:p>
+    <w:p>
+      <w:pPr>
+        <w:pStyle w:val="ListParagraph"/>
+        <w:rPr>
+          <w:rFonts w:ascii="Times New Roman" w:hAnsi="Times New Roman" w:cs="Times New Roman"/>
+          <w:sz w:val="26"/>
+          <w:szCs w:val="26"/>
+        </w:rPr>
+      </w:pPr>
+    </w:p>
+    <w:p>
+      <w:pPr>
+        <w:pStyle w:val="ListParagraph"/>
+        <w:rPr>
+          <w:rFonts w:ascii="Times New Roman" w:hAnsi="Times New Roman" w:cs="Times New Roman"/>
+          <w:sz w:val="26"/>
+          <w:szCs w:val="26"/>
+        </w:rPr>
+      </w:pPr>
+      <w:r>
+        <w:rPr>
+          <w:rFonts w:ascii="Times New Roman" w:hAnsi="Times New Roman" w:cs="Times New Roman"/>
+          <w:sz w:val="26"/>
+          <w:szCs w:val="26"/>
+        </w:rPr>
+        <w:t>Hình 1: lưu đồ</w:t>
+      </w:r>
+    </w:p>
+    <w:p>
+      <w:pPr>
+        <w:pStyle w:val="ListParagraph"/>
+        <w:rPr>
+          <w:rFonts w:ascii="Times New Roman" w:hAnsi="Times New Roman" w:cs="Times New Roman"/>
+          <w:sz w:val="26"/>
+          <w:szCs w:val="26"/>
+        </w:rPr>
+      </w:pPr>
       <w:r>
         <w:rPr>
           <w:rFonts w:ascii="Times New Roman" w:hAnsi="Times New Roman" w:cs="Times New Roman"/>
           <w:noProof/>
-          <w:color w:val="000000"/>
-          <w:sz w:val="26"/>
-          <w:szCs w:val="26"/>
-          <w:shd w:val="clear" w:color="auto" w:fill="FDFDFD"/>
+          <w:sz w:val="26"/>
+          <w:szCs w:val="26"/>
         </w:rPr>
         <w:drawing>
-          <wp:inline distT="0" distB="0" distL="0" distR="0" wp14:anchorId="23A32988" wp14:editId="5EC1A15A">
-            <wp:extent cx="2629267" cy="447737"/>
-            <wp:effectExtent l="0" t="0" r="0" b="9525"/>
-            <wp:docPr id="33" name="Picture 33"/>
+          <wp:inline distT="0" distB="0" distL="0" distR="0" wp14:anchorId="53598300" wp14:editId="1EBBC835">
+            <wp:extent cx="6086087" cy="4189730"/>
+            <wp:effectExtent l="0" t="0" r="0" b="1270"/>
+            <wp:docPr id="1" name="Picture 1"/>
             <wp:cNvGraphicFramePr>
               <a:graphicFrameLocks xmlns:a="http://schemas.openxmlformats.org/drawingml/2006/main" noChangeAspect="1"/>
             </wp:cNvGraphicFramePr>
@@ -5025,857 +6034,6 @@
                   <pic:spPr>
                     <a:xfrm>
                       <a:off x="0" y="0"/>
-                      <a:ext cx="2629267" cy="447737"/>
-                    </a:xfrm>
-                    <a:prstGeom prst="rect">
-                      <a:avLst/>
-                    </a:prstGeom>
-                  </pic:spPr>
-                </pic:pic>
-              </a:graphicData>
-            </a:graphic>
-          </wp:inline>
-        </w:drawing>
-      </w:r>
-    </w:p>
-    <w:p>
-      <w:pPr>
-        <w:pStyle w:val="ListParagraph"/>
-        <w:ind w:left="1440"/>
-        <w:rPr>
-          <w:rFonts w:ascii="Times New Roman" w:hAnsi="Times New Roman" w:cs="Times New Roman"/>
-          <w:color w:val="000000"/>
-          <w:sz w:val="26"/>
-          <w:szCs w:val="26"/>
-          <w:shd w:val="clear" w:color="auto" w:fill="FDFDFD"/>
-        </w:rPr>
-      </w:pPr>
-      <w:r>
-        <w:rPr>
-          <w:rFonts w:ascii="Times New Roman" w:hAnsi="Times New Roman" w:cs="Times New Roman"/>
-          <w:color w:val="000000"/>
-          <w:sz w:val="26"/>
-          <w:szCs w:val="26"/>
-          <w:shd w:val="clear" w:color="auto" w:fill="FDFDFD"/>
-        </w:rPr>
-        <w:t>Kết quả của hai quy tắc kết hợp được trình bày trong Bảng 4.</w:t>
-      </w:r>
-    </w:p>
-    <w:p>
-      <w:pPr>
-        <w:pStyle w:val="ListParagraph"/>
-        <w:numPr>
-          <w:ilvl w:val="0"/>
-          <w:numId w:val="20"/>
-        </w:numPr>
-        <w:rPr>
-          <w:rFonts w:ascii="Times New Roman" w:hAnsi="Times New Roman" w:cs="Times New Roman"/>
-          <w:sz w:val="26"/>
-          <w:szCs w:val="26"/>
-        </w:rPr>
-      </w:pPr>
-      <w:r>
-        <w:rPr>
-          <w:rFonts w:ascii="Times New Roman" w:hAnsi="Times New Roman" w:cs="Times New Roman"/>
-          <w:color w:val="000000"/>
-          <w:sz w:val="26"/>
-          <w:szCs w:val="26"/>
-          <w:shd w:val="clear" w:color="auto" w:fill="FDFDFD"/>
-        </w:rPr>
-        <w:t>Có thể dễ dàng thấy rằng kết quả từ phương pháp được đề xuất của chúng tôi hợp lý hơn so với quy tắc của Demster cổ điển. Nguồn 1 hỗ trợ mạnh mẽ {a}, trong khi nguồn 2 ít hỗ trợ trên {a} và ngược lại hỗ trợ {c}. Mặc dù có rất ít hỗ trợ trên {b} nói chung được hai nguồn chấp nhận, nhưng kết quả kết hợp cung cấp hỗ trợ tương đương cho {a} và {c} là hợp lý hơn</w:t>
-      </w:r>
-    </w:p>
-    <w:p>
-      <w:pPr>
-        <w:pStyle w:val="ListParagraph"/>
-        <w:numPr>
-          <w:ilvl w:val="0"/>
-          <w:numId w:val="20"/>
-        </w:numPr>
-        <w:rPr>
-          <w:rFonts w:ascii="Times New Roman" w:hAnsi="Times New Roman" w:cs="Times New Roman"/>
-          <w:sz w:val="26"/>
-          <w:szCs w:val="26"/>
-        </w:rPr>
-      </w:pPr>
-      <w:r>
-        <w:rPr>
-          <w:rFonts w:ascii="Times New Roman" w:hAnsi="Times New Roman" w:cs="Times New Roman"/>
-          <w:color w:val="000000"/>
-          <w:sz w:val="26"/>
-          <w:szCs w:val="26"/>
-          <w:shd w:val="clear" w:color="auto" w:fill="FDFDFD"/>
-        </w:rPr>
-        <w:t>Có thể quan sát và thảo luận thêm nhiều điều nữa. Với ví dụ 5 và 6, tập hợp đầy đủ của kết quả kết hợp không phải là 0 ngay cả khi chúng ta sử dụng quy tắc Demster cổ điển. Trong những tình huống như vậy, hai quy tắc tổ hợp có tác động gần như giống nhau. Tuy nhiên, ví dụ 7 tập hợp đầy đủ kết quả kết hợp là 0, và hai kết quả có sự khác biệt rõ rệt. Do đó, chúng ta có thể kết luận rằng trong những tình huống có xung đột, toàn bộ tập hợp có thể được coi là yếu tố làm suy yếu xung đột. Mỗi khi chúng ta tạo ra BPA, nhiều xung đột có thể được tránh nếu các hàm đại chúng của tập hợp hoàn chỉnh không phải là 0.</w:t>
-      </w:r>
-    </w:p>
-    <w:p>
-      <w:pPr>
-        <w:ind w:firstLine="720"/>
-        <w:rPr>
-          <w:rFonts w:ascii="Times New Roman" w:hAnsi="Times New Roman" w:cs="Times New Roman"/>
-          <w:sz w:val="26"/>
-          <w:szCs w:val="26"/>
-        </w:rPr>
-      </w:pPr>
-      <w:r>
-        <w:rPr>
-          <w:rFonts w:ascii="Times New Roman" w:hAnsi="Times New Roman" w:cs="Times New Roman"/>
-          <w:sz w:val="26"/>
-          <w:szCs w:val="26"/>
-        </w:rPr>
-        <w:t xml:space="preserve">3.4 </w:t>
-      </w:r>
-      <w:r>
-        <w:rPr>
-          <w:rFonts w:ascii="Times New Roman" w:hAnsi="Times New Roman" w:cs="Times New Roman"/>
-          <w:sz w:val="26"/>
-          <w:szCs w:val="26"/>
-          <w:highlight w:val="yellow"/>
-        </w:rPr>
-        <w:t>Quy trình của phương pháp đề xuất sử dụng cơ sở chức năng niềm tin</w:t>
-      </w:r>
-    </w:p>
-    <w:p>
-      <w:pPr>
-        <w:pStyle w:val="ListParagraph"/>
-        <w:numPr>
-          <w:ilvl w:val="0"/>
-          <w:numId w:val="1"/>
-        </w:numPr>
-        <w:rPr>
-          <w:rFonts w:ascii="Times New Roman" w:hAnsi="Times New Roman" w:cs="Times New Roman"/>
-          <w:sz w:val="26"/>
-          <w:szCs w:val="26"/>
-        </w:rPr>
-      </w:pPr>
-      <w:r>
-        <w:rPr>
-          <w:rFonts w:ascii="Times New Roman" w:hAnsi="Times New Roman" w:cs="Times New Roman"/>
-          <w:color w:val="000000" w:themeColor="text1"/>
-          <w:sz w:val="26"/>
-          <w:szCs w:val="26"/>
-        </w:rPr>
-        <w:t>Bước 1</w:t>
-      </w:r>
-      <w:r>
-        <w:rPr>
-          <w:rFonts w:ascii="Times New Roman" w:hAnsi="Times New Roman" w:cs="Times New Roman"/>
-          <w:sz w:val="26"/>
-          <w:szCs w:val="26"/>
-        </w:rPr>
-        <w:t>: Tạo chức năng niềm tin cơ bản cho dù bằng chứng là một hệ thống ứng dụng cập nhật theo thời gian thực hoặc một tập dữ liệu, mỗi thuộc tính được coi là một nguồn thông tin độc lập. Sử dụng các loại khác nhau của phương pháp tạp BPA của từng thuộc tính là</w:t>
-      </w:r>
-      <w:r>
-        <w:rPr>
-          <w:rFonts w:ascii="Times New Roman" w:hAnsi="Times New Roman" w:cs="Times New Roman"/>
-          <w:sz w:val="26"/>
-          <w:szCs w:val="26"/>
-        </w:rPr>
-        <w:t xml:space="preserve"> tầm quan trọng đặc biệt là trong hệ thống quân sự. Điều duy nhất chúng tôi cần quan tâm là liệu bằng chứng sắp tới có thuộc về một trong hai điều kiện được đề cập ở trên. </w:t>
-      </w:r>
-      <w:r>
-        <w:rPr>
-          <w:rFonts w:ascii="Times New Roman" w:hAnsi="Times New Roman" w:cs="Times New Roman"/>
-          <w:color w:val="000000" w:themeColor="text1"/>
-          <w:sz w:val="26"/>
-          <w:szCs w:val="26"/>
-        </w:rPr>
-        <w:t>Nếu vậy, hãy liên kết trực tiếp với kết quả được tạo ra; nếu không, sử dụng cơ sở chức năng niềm tin để sửa đổi BPA trước khi kết hợp.</w:t>
-      </w:r>
-    </w:p>
-    <w:p>
-      <w:pPr>
-        <w:pStyle w:val="ListParagraph"/>
-        <w:numPr>
-          <w:ilvl w:val="0"/>
-          <w:numId w:val="1"/>
-        </w:numPr>
-        <w:rPr>
-          <w:rFonts w:ascii="Times New Roman" w:hAnsi="Times New Roman" w:cs="Times New Roman"/>
-          <w:sz w:val="26"/>
-          <w:szCs w:val="26"/>
-        </w:rPr>
-      </w:pPr>
-      <w:r>
-        <w:rPr>
-          <w:rFonts w:ascii="Times New Roman" w:hAnsi="Times New Roman" w:cs="Times New Roman"/>
-          <w:sz w:val="26"/>
-          <w:szCs w:val="26"/>
-        </w:rPr>
-        <w:t xml:space="preserve">Bảng 4: kết quả của hai quy tắc tổ hợp của ví dụ 7 </w:t>
-      </w:r>
-    </w:p>
-    <w:tbl>
-      <w:tblPr>
-        <w:tblStyle w:val="TableGrid"/>
-        <w:tblW w:w="10260" w:type="dxa"/>
-        <w:tblInd w:w="-275" w:type="dxa"/>
-        <w:tblLook w:val="04A0" w:firstRow="1" w:lastRow="0" w:firstColumn="1" w:lastColumn="0" w:noHBand="0" w:noVBand="1"/>
-      </w:tblPr>
-      <w:tblGrid>
-        <w:gridCol w:w="2256"/>
-        <w:gridCol w:w="1164"/>
-        <w:gridCol w:w="990"/>
-        <w:gridCol w:w="990"/>
-        <w:gridCol w:w="1170"/>
-        <w:gridCol w:w="1170"/>
-        <w:gridCol w:w="1197"/>
-        <w:gridCol w:w="1323"/>
-      </w:tblGrid>
-      <w:tr>
-        <w:tc>
-          <w:tcPr>
-            <w:tcW w:w="2256" w:type="dxa"/>
-          </w:tcPr>
-          <w:p>
-            <w:pPr>
-              <w:pStyle w:val="ListParagraph"/>
-              <w:ind w:left="0"/>
-              <w:rPr>
-                <w:rFonts w:ascii="Times New Roman" w:hAnsi="Times New Roman" w:cs="Times New Roman"/>
-                <w:sz w:val="26"/>
-                <w:szCs w:val="26"/>
-              </w:rPr>
-            </w:pPr>
-          </w:p>
-        </w:tc>
-        <w:tc>
-          <w:tcPr>
-            <w:tcW w:w="1164" w:type="dxa"/>
-          </w:tcPr>
-          <w:p>
-            <w:pPr>
-              <w:pStyle w:val="ListParagraph"/>
-              <w:ind w:left="0"/>
-              <w:rPr>
-                <w:rFonts w:ascii="Times New Roman" w:hAnsi="Times New Roman" w:cs="Times New Roman"/>
-                <w:sz w:val="26"/>
-                <w:szCs w:val="26"/>
-              </w:rPr>
-            </w:pPr>
-            <w:r>
-              <w:rPr>
-                <w:rFonts w:ascii="Times New Roman" w:hAnsi="Times New Roman" w:cs="Times New Roman"/>
-                <w:sz w:val="26"/>
-                <w:szCs w:val="26"/>
-              </w:rPr>
-              <w:t>m(a)</w:t>
-            </w:r>
-          </w:p>
-        </w:tc>
-        <w:tc>
-          <w:tcPr>
-            <w:tcW w:w="990" w:type="dxa"/>
-          </w:tcPr>
-          <w:p>
-            <w:pPr>
-              <w:pStyle w:val="ListParagraph"/>
-              <w:ind w:left="0"/>
-              <w:rPr>
-                <w:rFonts w:ascii="Times New Roman" w:hAnsi="Times New Roman" w:cs="Times New Roman"/>
-                <w:sz w:val="26"/>
-                <w:szCs w:val="26"/>
-              </w:rPr>
-            </w:pPr>
-            <w:r>
-              <w:rPr>
-                <w:rFonts w:ascii="Times New Roman" w:hAnsi="Times New Roman" w:cs="Times New Roman"/>
-                <w:sz w:val="26"/>
-                <w:szCs w:val="26"/>
-              </w:rPr>
-              <w:t>m(b)</w:t>
-            </w:r>
-          </w:p>
-        </w:tc>
-        <w:tc>
-          <w:tcPr>
-            <w:tcW w:w="990" w:type="dxa"/>
-          </w:tcPr>
-          <w:p>
-            <w:pPr>
-              <w:pStyle w:val="ListParagraph"/>
-              <w:ind w:left="0"/>
-              <w:rPr>
-                <w:rFonts w:ascii="Times New Roman" w:hAnsi="Times New Roman" w:cs="Times New Roman"/>
-                <w:sz w:val="26"/>
-                <w:szCs w:val="26"/>
-              </w:rPr>
-            </w:pPr>
-            <w:r>
-              <w:rPr>
-                <w:rFonts w:ascii="Times New Roman" w:hAnsi="Times New Roman" w:cs="Times New Roman"/>
-                <w:sz w:val="26"/>
-                <w:szCs w:val="26"/>
-              </w:rPr>
-              <w:t>m(c)</w:t>
-            </w:r>
-          </w:p>
-        </w:tc>
-        <w:tc>
-          <w:tcPr>
-            <w:tcW w:w="1170" w:type="dxa"/>
-          </w:tcPr>
-          <w:p>
-            <w:pPr>
-              <w:pStyle w:val="ListParagraph"/>
-              <w:ind w:left="0"/>
-              <w:rPr>
-                <w:rFonts w:ascii="Times New Roman" w:hAnsi="Times New Roman" w:cs="Times New Roman"/>
-                <w:sz w:val="26"/>
-                <w:szCs w:val="26"/>
-              </w:rPr>
-            </w:pPr>
-            <w:r>
-              <w:rPr>
-                <w:rFonts w:ascii="Times New Roman" w:hAnsi="Times New Roman" w:cs="Times New Roman"/>
-                <w:sz w:val="26"/>
-                <w:szCs w:val="26"/>
-              </w:rPr>
-              <w:t>m(a,b)</w:t>
-            </w:r>
-          </w:p>
-        </w:tc>
-        <w:tc>
-          <w:tcPr>
-            <w:tcW w:w="1170" w:type="dxa"/>
-          </w:tcPr>
-          <w:p>
-            <w:pPr>
-              <w:pStyle w:val="ListParagraph"/>
-              <w:ind w:left="0"/>
-              <w:rPr>
-                <w:rFonts w:ascii="Times New Roman" w:hAnsi="Times New Roman" w:cs="Times New Roman"/>
-                <w:sz w:val="26"/>
-                <w:szCs w:val="26"/>
-              </w:rPr>
-            </w:pPr>
-            <w:r>
-              <w:rPr>
-                <w:rFonts w:ascii="Times New Roman" w:hAnsi="Times New Roman" w:cs="Times New Roman"/>
-                <w:sz w:val="26"/>
-                <w:szCs w:val="26"/>
-              </w:rPr>
-              <w:t>m(a,c)</w:t>
-            </w:r>
-          </w:p>
-        </w:tc>
-        <w:tc>
-          <w:tcPr>
-            <w:tcW w:w="1197" w:type="dxa"/>
-          </w:tcPr>
-          <w:p>
-            <w:pPr>
-              <w:pStyle w:val="ListParagraph"/>
-              <w:ind w:left="0"/>
-              <w:rPr>
-                <w:rFonts w:ascii="Times New Roman" w:hAnsi="Times New Roman" w:cs="Times New Roman"/>
-                <w:sz w:val="26"/>
-                <w:szCs w:val="26"/>
-              </w:rPr>
-            </w:pPr>
-            <w:r>
-              <w:rPr>
-                <w:rFonts w:ascii="Times New Roman" w:hAnsi="Times New Roman" w:cs="Times New Roman"/>
-                <w:sz w:val="26"/>
-                <w:szCs w:val="26"/>
-              </w:rPr>
-              <w:t>m(b,c)</w:t>
-            </w:r>
-          </w:p>
-        </w:tc>
-        <w:tc>
-          <w:tcPr>
-            <w:tcW w:w="1323" w:type="dxa"/>
-          </w:tcPr>
-          <w:p>
-            <w:pPr>
-              <w:pStyle w:val="ListParagraph"/>
-              <w:ind w:left="0"/>
-              <w:rPr>
-                <w:rFonts w:ascii="Times New Roman" w:hAnsi="Times New Roman" w:cs="Times New Roman"/>
-                <w:sz w:val="26"/>
-                <w:szCs w:val="26"/>
-              </w:rPr>
-            </w:pPr>
-            <w:r>
-              <w:rPr>
-                <w:rFonts w:ascii="Times New Roman" w:hAnsi="Times New Roman" w:cs="Times New Roman"/>
-                <w:sz w:val="26"/>
-                <w:szCs w:val="26"/>
-              </w:rPr>
-              <w:t>m(a,b,c)</w:t>
-            </w:r>
-          </w:p>
-        </w:tc>
-      </w:tr>
-      <w:tr>
-        <w:tc>
-          <w:tcPr>
-            <w:tcW w:w="2256" w:type="dxa"/>
-          </w:tcPr>
-          <w:p>
-            <w:pPr>
-              <w:pStyle w:val="ListParagraph"/>
-              <w:ind w:left="0"/>
-              <w:rPr>
-                <w:rFonts w:ascii="Times New Roman" w:hAnsi="Times New Roman" w:cs="Times New Roman"/>
-                <w:sz w:val="26"/>
-                <w:szCs w:val="26"/>
-              </w:rPr>
-            </w:pPr>
-            <w:r>
-              <w:rPr>
-                <w:rFonts w:ascii="Times New Roman" w:hAnsi="Times New Roman" w:cs="Times New Roman"/>
-                <w:sz w:val="26"/>
-                <w:szCs w:val="26"/>
-              </w:rPr>
-              <w:t>Quy tắc Dempsrer’s cổ điển</w:t>
-            </w:r>
-          </w:p>
-        </w:tc>
-        <w:tc>
-          <w:tcPr>
-            <w:tcW w:w="1164" w:type="dxa"/>
-          </w:tcPr>
-          <w:p>
-            <w:pPr>
-              <w:pStyle w:val="ListParagraph"/>
-              <w:ind w:left="0"/>
-              <w:rPr>
-                <w:rFonts w:ascii="Times New Roman" w:hAnsi="Times New Roman" w:cs="Times New Roman"/>
-                <w:sz w:val="26"/>
-                <w:szCs w:val="26"/>
-              </w:rPr>
-            </w:pPr>
-            <w:r>
-              <w:rPr>
-                <w:rFonts w:ascii="Times New Roman" w:hAnsi="Times New Roman" w:cs="Times New Roman"/>
-                <w:sz w:val="26"/>
-                <w:szCs w:val="26"/>
-              </w:rPr>
-              <w:t>0.3448</w:t>
-            </w:r>
-          </w:p>
-        </w:tc>
-        <w:tc>
-          <w:tcPr>
-            <w:tcW w:w="990" w:type="dxa"/>
-          </w:tcPr>
-          <w:p>
-            <w:pPr>
-              <w:pStyle w:val="ListParagraph"/>
-              <w:ind w:left="0"/>
-              <w:rPr>
-                <w:rFonts w:ascii="Times New Roman" w:hAnsi="Times New Roman" w:cs="Times New Roman"/>
-                <w:sz w:val="26"/>
-                <w:szCs w:val="26"/>
-              </w:rPr>
-            </w:pPr>
-            <w:r>
-              <w:rPr>
-                <w:rFonts w:ascii="Times New Roman" w:hAnsi="Times New Roman" w:cs="Times New Roman"/>
-                <w:sz w:val="26"/>
-                <w:szCs w:val="26"/>
-              </w:rPr>
-              <w:t>0.0345</w:t>
-            </w:r>
-          </w:p>
-        </w:tc>
-        <w:tc>
-          <w:tcPr>
-            <w:tcW w:w="990" w:type="dxa"/>
-          </w:tcPr>
-          <w:p>
-            <w:pPr>
-              <w:pStyle w:val="ListParagraph"/>
-              <w:ind w:left="0"/>
-              <w:rPr>
-                <w:rFonts w:ascii="Times New Roman" w:hAnsi="Times New Roman" w:cs="Times New Roman"/>
-                <w:sz w:val="26"/>
-                <w:szCs w:val="26"/>
-              </w:rPr>
-            </w:pPr>
-            <w:r>
-              <w:rPr>
-                <w:rFonts w:ascii="Times New Roman" w:hAnsi="Times New Roman" w:cs="Times New Roman"/>
-                <w:sz w:val="26"/>
-                <w:szCs w:val="26"/>
-              </w:rPr>
-              <w:t>0.6207</w:t>
-            </w:r>
-          </w:p>
-        </w:tc>
-        <w:tc>
-          <w:tcPr>
-            <w:tcW w:w="1170" w:type="dxa"/>
-          </w:tcPr>
-          <w:p>
-            <w:pPr>
-              <w:pStyle w:val="ListParagraph"/>
-              <w:ind w:left="0"/>
-              <w:rPr>
-                <w:rFonts w:ascii="Times New Roman" w:hAnsi="Times New Roman" w:cs="Times New Roman"/>
-                <w:sz w:val="26"/>
-                <w:szCs w:val="26"/>
-              </w:rPr>
-            </w:pPr>
-            <w:r>
-              <w:rPr>
-                <w:rFonts w:ascii="Times New Roman" w:hAnsi="Times New Roman" w:cs="Times New Roman"/>
-                <w:sz w:val="26"/>
-                <w:szCs w:val="26"/>
-              </w:rPr>
-              <w:t>0</w:t>
-            </w:r>
-          </w:p>
-        </w:tc>
-        <w:tc>
-          <w:tcPr>
-            <w:tcW w:w="1170" w:type="dxa"/>
-          </w:tcPr>
-          <w:p>
-            <w:pPr>
-              <w:pStyle w:val="ListParagraph"/>
-              <w:ind w:left="0"/>
-              <w:rPr>
-                <w:rFonts w:ascii="Times New Roman" w:hAnsi="Times New Roman" w:cs="Times New Roman"/>
-                <w:sz w:val="26"/>
-                <w:szCs w:val="26"/>
-              </w:rPr>
-            </w:pPr>
-            <w:r>
-              <w:rPr>
-                <w:rFonts w:ascii="Times New Roman" w:hAnsi="Times New Roman" w:cs="Times New Roman"/>
-                <w:sz w:val="26"/>
-                <w:szCs w:val="26"/>
-              </w:rPr>
-              <w:t>0</w:t>
-            </w:r>
-          </w:p>
-        </w:tc>
-        <w:tc>
-          <w:tcPr>
-            <w:tcW w:w="1197" w:type="dxa"/>
-          </w:tcPr>
-          <w:p>
-            <w:pPr>
-              <w:pStyle w:val="ListParagraph"/>
-              <w:ind w:left="0"/>
-              <w:rPr>
-                <w:rFonts w:ascii="Times New Roman" w:hAnsi="Times New Roman" w:cs="Times New Roman"/>
-                <w:sz w:val="26"/>
-                <w:szCs w:val="26"/>
-              </w:rPr>
-            </w:pPr>
-            <w:r>
-              <w:rPr>
-                <w:rFonts w:ascii="Times New Roman" w:hAnsi="Times New Roman" w:cs="Times New Roman"/>
-                <w:sz w:val="26"/>
-                <w:szCs w:val="26"/>
-              </w:rPr>
-              <w:t>0</w:t>
-            </w:r>
-          </w:p>
-        </w:tc>
-        <w:tc>
-          <w:tcPr>
-            <w:tcW w:w="1323" w:type="dxa"/>
-          </w:tcPr>
-          <w:p>
-            <w:pPr>
-              <w:pStyle w:val="ListParagraph"/>
-              <w:ind w:left="0"/>
-              <w:rPr>
-                <w:rFonts w:ascii="Times New Roman" w:hAnsi="Times New Roman" w:cs="Times New Roman"/>
-                <w:sz w:val="26"/>
-                <w:szCs w:val="26"/>
-              </w:rPr>
-            </w:pPr>
-            <w:r>
-              <w:rPr>
-                <w:rFonts w:ascii="Times New Roman" w:hAnsi="Times New Roman" w:cs="Times New Roman"/>
-                <w:sz w:val="26"/>
-                <w:szCs w:val="26"/>
-              </w:rPr>
-              <w:t>0</w:t>
-            </w:r>
-          </w:p>
-        </w:tc>
-      </w:tr>
-      <w:tr>
-        <w:tc>
-          <w:tcPr>
-            <w:tcW w:w="2256" w:type="dxa"/>
-          </w:tcPr>
-          <w:p>
-            <w:pPr>
-              <w:pStyle w:val="ListParagraph"/>
-              <w:ind w:left="0"/>
-              <w:rPr>
-                <w:rFonts w:ascii="Times New Roman" w:hAnsi="Times New Roman" w:cs="Times New Roman"/>
-                <w:sz w:val="26"/>
-                <w:szCs w:val="26"/>
-              </w:rPr>
-            </w:pPr>
-            <w:r>
-              <w:rPr>
-                <w:rFonts w:ascii="Times New Roman" w:hAnsi="Times New Roman" w:cs="Times New Roman"/>
-                <w:sz w:val="26"/>
-                <w:szCs w:val="26"/>
-              </w:rPr>
-              <w:t>Quy tắc Proposed</w:t>
-            </w:r>
-          </w:p>
-        </w:tc>
-        <w:tc>
-          <w:tcPr>
-            <w:tcW w:w="1164" w:type="dxa"/>
-          </w:tcPr>
-          <w:p>
-            <w:pPr>
-              <w:pStyle w:val="ListParagraph"/>
-              <w:ind w:left="0"/>
-              <w:rPr>
-                <w:rFonts w:ascii="Times New Roman" w:hAnsi="Times New Roman" w:cs="Times New Roman"/>
-                <w:sz w:val="26"/>
-                <w:szCs w:val="26"/>
-              </w:rPr>
-            </w:pPr>
-            <w:r>
-              <w:rPr>
-                <w:rFonts w:ascii="Times New Roman" w:hAnsi="Times New Roman" w:cs="Times New Roman"/>
-                <w:sz w:val="26"/>
-                <w:szCs w:val="26"/>
-              </w:rPr>
-              <w:t>0.3791</w:t>
-            </w:r>
-          </w:p>
-        </w:tc>
-        <w:tc>
-          <w:tcPr>
-            <w:tcW w:w="990" w:type="dxa"/>
-          </w:tcPr>
-          <w:p>
-            <w:pPr>
-              <w:pStyle w:val="ListParagraph"/>
-              <w:ind w:left="0"/>
-              <w:rPr>
-                <w:rFonts w:ascii="Times New Roman" w:hAnsi="Times New Roman" w:cs="Times New Roman"/>
-                <w:sz w:val="26"/>
-                <w:szCs w:val="26"/>
-              </w:rPr>
-            </w:pPr>
-            <w:r>
-              <w:rPr>
-                <w:rFonts w:ascii="Times New Roman" w:hAnsi="Times New Roman" w:cs="Times New Roman"/>
-                <w:sz w:val="26"/>
-                <w:szCs w:val="26"/>
-              </w:rPr>
-              <w:t>0.1110</w:t>
-            </w:r>
-          </w:p>
-        </w:tc>
-        <w:tc>
-          <w:tcPr>
-            <w:tcW w:w="990" w:type="dxa"/>
-          </w:tcPr>
-          <w:p>
-            <w:pPr>
-              <w:pStyle w:val="ListParagraph"/>
-              <w:ind w:left="0"/>
-              <w:rPr>
-                <w:rFonts w:ascii="Times New Roman" w:hAnsi="Times New Roman" w:cs="Times New Roman"/>
-                <w:sz w:val="26"/>
-                <w:szCs w:val="26"/>
-              </w:rPr>
-            </w:pPr>
-            <w:r>
-              <w:rPr>
-                <w:rFonts w:ascii="Times New Roman" w:hAnsi="Times New Roman" w:cs="Times New Roman"/>
-                <w:sz w:val="26"/>
-                <w:szCs w:val="26"/>
-              </w:rPr>
-              <w:t>0.3846</w:t>
-            </w:r>
-          </w:p>
-        </w:tc>
-        <w:tc>
-          <w:tcPr>
-            <w:tcW w:w="1170" w:type="dxa"/>
-          </w:tcPr>
-          <w:p>
-            <w:pPr>
-              <w:pStyle w:val="ListParagraph"/>
-              <w:ind w:left="0"/>
-              <w:rPr>
-                <w:rFonts w:ascii="Times New Roman" w:hAnsi="Times New Roman" w:cs="Times New Roman"/>
-                <w:sz w:val="26"/>
-                <w:szCs w:val="26"/>
-              </w:rPr>
-            </w:pPr>
-            <w:r>
-              <w:rPr>
-                <w:rFonts w:ascii="Times New Roman" w:hAnsi="Times New Roman" w:cs="Times New Roman"/>
-                <w:sz w:val="26"/>
-                <w:szCs w:val="26"/>
-              </w:rPr>
-              <w:t>0.0362</w:t>
-            </w:r>
-          </w:p>
-        </w:tc>
-        <w:tc>
-          <w:tcPr>
-            <w:tcW w:w="1170" w:type="dxa"/>
-          </w:tcPr>
-          <w:p>
-            <w:pPr>
-              <w:pStyle w:val="ListParagraph"/>
-              <w:ind w:left="0"/>
-              <w:rPr>
-                <w:rFonts w:ascii="Times New Roman" w:hAnsi="Times New Roman" w:cs="Times New Roman"/>
-                <w:sz w:val="26"/>
-                <w:szCs w:val="26"/>
-              </w:rPr>
-            </w:pPr>
-            <w:r>
-              <w:rPr>
-                <w:rFonts w:ascii="Times New Roman" w:hAnsi="Times New Roman" w:cs="Times New Roman"/>
-                <w:sz w:val="26"/>
-                <w:szCs w:val="26"/>
-              </w:rPr>
-              <w:t>0.0362</w:t>
-            </w:r>
-          </w:p>
-        </w:tc>
-        <w:tc>
-          <w:tcPr>
-            <w:tcW w:w="1197" w:type="dxa"/>
-          </w:tcPr>
-          <w:p>
-            <w:pPr>
-              <w:pStyle w:val="ListParagraph"/>
-              <w:ind w:left="0"/>
-              <w:rPr>
-                <w:rFonts w:ascii="Times New Roman" w:hAnsi="Times New Roman" w:cs="Times New Roman"/>
-                <w:sz w:val="26"/>
-                <w:szCs w:val="26"/>
-              </w:rPr>
-            </w:pPr>
-            <w:r>
-              <w:rPr>
-                <w:rFonts w:ascii="Times New Roman" w:hAnsi="Times New Roman" w:cs="Times New Roman"/>
-                <w:sz w:val="26"/>
-                <w:szCs w:val="26"/>
-              </w:rPr>
-              <w:t>0.0362</w:t>
-            </w:r>
-          </w:p>
-        </w:tc>
-        <w:tc>
-          <w:tcPr>
-            <w:tcW w:w="1323" w:type="dxa"/>
-          </w:tcPr>
-          <w:p>
-            <w:pPr>
-              <w:pStyle w:val="ListParagraph"/>
-              <w:ind w:left="0"/>
-              <w:rPr>
-                <w:rFonts w:ascii="Times New Roman" w:hAnsi="Times New Roman" w:cs="Times New Roman"/>
-                <w:sz w:val="26"/>
-                <w:szCs w:val="26"/>
-              </w:rPr>
-            </w:pPr>
-            <w:r>
-              <w:rPr>
-                <w:rFonts w:ascii="Times New Roman" w:hAnsi="Times New Roman" w:cs="Times New Roman"/>
-                <w:sz w:val="26"/>
-                <w:szCs w:val="26"/>
-              </w:rPr>
-              <w:t>0.0166</w:t>
-            </w:r>
-          </w:p>
-        </w:tc>
-      </w:tr>
-    </w:tbl>
-    <w:p>
-      <w:pPr>
-        <w:pStyle w:val="ListParagraph"/>
-        <w:rPr>
-          <w:rFonts w:ascii="Times New Roman" w:hAnsi="Times New Roman" w:cs="Times New Roman"/>
-          <w:sz w:val="26"/>
-          <w:szCs w:val="26"/>
-        </w:rPr>
-      </w:pPr>
-    </w:p>
-    <w:p>
-      <w:pPr>
-        <w:pStyle w:val="ListParagraph"/>
-        <w:rPr>
-          <w:rFonts w:ascii="Times New Roman" w:hAnsi="Times New Roman" w:cs="Times New Roman"/>
-          <w:sz w:val="26"/>
-          <w:szCs w:val="26"/>
-        </w:rPr>
-      </w:pPr>
-    </w:p>
-    <w:p>
-      <w:pPr>
-        <w:pStyle w:val="ListParagraph"/>
-        <w:rPr>
-          <w:rFonts w:ascii="Times New Roman" w:hAnsi="Times New Roman" w:cs="Times New Roman"/>
-          <w:sz w:val="26"/>
-          <w:szCs w:val="26"/>
-        </w:rPr>
-      </w:pPr>
-      <w:r>
-        <w:rPr>
-          <w:rFonts w:ascii="Times New Roman" w:hAnsi="Times New Roman" w:cs="Times New Roman"/>
-          <w:sz w:val="26"/>
-          <w:szCs w:val="26"/>
-        </w:rPr>
-        <w:t>Hình 1: lưu đồ</w:t>
-      </w:r>
-    </w:p>
-    <w:p>
-      <w:pPr>
-        <w:pStyle w:val="ListParagraph"/>
-        <w:rPr>
-          <w:rFonts w:ascii="Times New Roman" w:hAnsi="Times New Roman" w:cs="Times New Roman"/>
-          <w:sz w:val="26"/>
-          <w:szCs w:val="26"/>
-        </w:rPr>
-      </w:pPr>
-      <w:r>
-        <w:rPr>
-          <w:rFonts w:ascii="Times New Roman" w:hAnsi="Times New Roman" w:cs="Times New Roman"/>
-          <w:noProof/>
-          <w:sz w:val="26"/>
-          <w:szCs w:val="26"/>
-        </w:rPr>
-        <w:drawing>
-          <wp:inline distT="0" distB="0" distL="0" distR="0" wp14:anchorId="53598300" wp14:editId="1EBBC835">
-            <wp:extent cx="6086087" cy="4189730"/>
-            <wp:effectExtent l="0" t="0" r="0" b="1270"/>
-            <wp:docPr id="1" name="Picture 1"/>
-            <wp:cNvGraphicFramePr>
-              <a:graphicFrameLocks xmlns:a="http://schemas.openxmlformats.org/drawingml/2006/main" noChangeAspect="1"/>
-            </wp:cNvGraphicFramePr>
-            <a:graphic xmlns:a="http://schemas.openxmlformats.org/drawingml/2006/main">
-              <a:graphicData uri="http://schemas.openxmlformats.org/drawingml/2006/picture">
-                <pic:pic xmlns:pic="http://schemas.openxmlformats.org/drawingml/2006/picture">
-                  <pic:nvPicPr>
-                    <pic:cNvPr id="1" name=""/>
-                    <pic:cNvPicPr/>
-                  </pic:nvPicPr>
-                  <pic:blipFill>
-                    <a:blip r:embed="rId33"/>
-                    <a:stretch>
-                      <a:fillRect/>
-                    </a:stretch>
-                  </pic:blipFill>
-                  <pic:spPr>
-                    <a:xfrm>
-                      <a:off x="0" y="0"/>
                       <a:ext cx="6100750" cy="4199824"/>
                     </a:xfrm>
                     <a:prstGeom prst="rect">
@@ -10843,7 +11001,7 @@
                     <pic:cNvPicPr/>
                   </pic:nvPicPr>
                   <pic:blipFill>
-                    <a:blip r:embed="rId34"/>
+                    <a:blip r:embed="rId33"/>
                     <a:stretch>
                       <a:fillRect/>
                     </a:stretch>

</xml_diff>